<commit_message>
Update 9/20/2023 5:39AM EST
Update as of 5:39AM EST on 9/20/2023.
</commit_message>
<xml_diff>
--- a/&ILLEGAL ACTS/20230920 - Global United Defense, Inc. - Illegal Acts Prevention Security Systems - v1.0.1.1.docx
+++ b/&ILLEGAL ACTS/20230920 - Global United Defense, Inc. - Illegal Acts Prevention Security Systems - v1.0.1.1.docx
@@ -193,7 +193,7 @@
           <w:sz w:val="28"/>
           <w:szCs w:val="28"/>
         </w:rPr>
-        <w:t>9/20/2023 4:14:44 AM</w:t>
+        <w:t>9/20/2023 5:39:13 AM</w:t>
       </w:r>
     </w:p>
     <w:p>
@@ -257,13 +257,7 @@
         <w:rPr>
           <w:u w:val="single"/>
         </w:rPr>
-        <w:t>ILLEGAL ACTS</w:t>
-      </w:r>
-      <w:r>
-        <w:rPr>
-          <w:u w:val="single"/>
-        </w:rPr>
-        <w:t xml:space="preserve"> </w:t>
+        <w:t xml:space="preserve">ILLEGAL ACTS </w:t>
       </w:r>
       <w:r>
         <w:rPr>
@@ -348,23 +342,7 @@
           <w:bCs/>
           <w:color w:val="FF0000"/>
         </w:rPr>
-        <w:t>ACT</w:t>
-      </w:r>
-      <w:r>
-        <w:rPr>
-          <w:b/>
-          <w:bCs/>
-          <w:color w:val="FF0000"/>
-        </w:rPr>
-        <w:t>S</w:t>
-      </w:r>
-      <w:r>
-        <w:rPr>
-          <w:b/>
-          <w:bCs/>
-          <w:color w:val="FF0000"/>
-        </w:rPr>
-        <w:t xml:space="preserve"> </w:t>
+        <w:t xml:space="preserve">ACTS </w:t>
       </w:r>
       <w:r>
         <w:rPr>
@@ -492,23 +470,7 @@
           <w:bCs/>
           <w:color w:val="FF0000"/>
         </w:rPr>
-        <w:t>ACT</w:t>
-      </w:r>
-      <w:r>
-        <w:rPr>
-          <w:b/>
-          <w:bCs/>
-          <w:color w:val="FF0000"/>
-        </w:rPr>
-        <w:t>S</w:t>
-      </w:r>
-      <w:r>
-        <w:rPr>
-          <w:b/>
-          <w:bCs/>
-          <w:color w:val="FF0000"/>
-        </w:rPr>
-        <w:t xml:space="preserve"> </w:t>
+        <w:t xml:space="preserve">ACTS </w:t>
       </w:r>
       <w:r>
         <w:rPr>
@@ -1167,23 +1129,7 @@
           <w:bCs/>
           <w:color w:val="FF0000"/>
         </w:rPr>
-        <w:t xml:space="preserve">ANY </w:t>
-      </w:r>
-      <w:r>
-        <w:rPr>
-          <w:b/>
-          <w:bCs/>
-          <w:color w:val="FF0000"/>
-        </w:rPr>
-        <w:t>NATIONAL SECURITY A</w:t>
-      </w:r>
-      <w:r>
-        <w:rPr>
-          <w:b/>
-          <w:bCs/>
-          <w:color w:val="FF0000"/>
-        </w:rPr>
-        <w:t>LTERNATIVE</w:t>
+        <w:t>ANY NATIONAL SECURITY ALTERNATIVE</w:t>
       </w:r>
       <w:r>
         <w:rPr>
@@ -1261,15 +1207,7 @@
           <w:bCs/>
           <w:color w:val="FF0000"/>
         </w:rPr>
-        <w:t xml:space="preserve">ANY </w:t>
-      </w:r>
-      <w:r>
-        <w:rPr>
-          <w:b/>
-          <w:bCs/>
-          <w:color w:val="FF0000"/>
-        </w:rPr>
-        <w:t>NATIONAL SECURITY ARRAY</w:t>
+        <w:t>ANY NATIONAL SECURITY ARRAY</w:t>
       </w:r>
       <w:r>
         <w:rPr>
@@ -1347,23 +1285,7 @@
           <w:bCs/>
           <w:color w:val="FF0000"/>
         </w:rPr>
-        <w:t xml:space="preserve">ANY </w:t>
-      </w:r>
-      <w:r>
-        <w:rPr>
-          <w:b/>
-          <w:bCs/>
-          <w:color w:val="FF0000"/>
-        </w:rPr>
-        <w:t>NATIONAL SECURITY A</w:t>
-      </w:r>
-      <w:r>
-        <w:rPr>
-          <w:b/>
-          <w:bCs/>
-          <w:color w:val="FF0000"/>
-        </w:rPr>
-        <w:t>UTHORIZATION</w:t>
+        <w:t>ANY NATIONAL SECURITY AUTHORIZATION</w:t>
       </w:r>
       <w:r>
         <w:rPr>
@@ -1441,23 +1363,7 @@
           <w:bCs/>
           <w:color w:val="FF0000"/>
         </w:rPr>
-        <w:t xml:space="preserve">ANY </w:t>
-      </w:r>
-      <w:r>
-        <w:rPr>
-          <w:b/>
-          <w:bCs/>
-          <w:color w:val="FF0000"/>
-        </w:rPr>
-        <w:t>NATIONAL SECURITY C</w:t>
-      </w:r>
-      <w:r>
-        <w:rPr>
-          <w:b/>
-          <w:bCs/>
-          <w:color w:val="FF0000"/>
-        </w:rPr>
-        <w:t>ENSOR</w:t>
+        <w:t>ANY NATIONAL SECURITY CENSOR</w:t>
       </w:r>
       <w:r>
         <w:rPr>
@@ -1535,23 +1441,7 @@
           <w:bCs/>
           <w:color w:val="FF0000"/>
         </w:rPr>
-        <w:t xml:space="preserve">ANY </w:t>
-      </w:r>
-      <w:r>
-        <w:rPr>
-          <w:b/>
-          <w:bCs/>
-          <w:color w:val="FF0000"/>
-        </w:rPr>
-        <w:t>NATIONAL SECURITY CL</w:t>
-      </w:r>
-      <w:r>
-        <w:rPr>
-          <w:b/>
-          <w:bCs/>
-          <w:color w:val="FF0000"/>
-        </w:rPr>
-        <w:t>ASSIFICATION</w:t>
+        <w:t>ANY NATIONAL SECURITY CLASSIFICATION</w:t>
       </w:r>
       <w:r>
         <w:rPr>
@@ -1629,15 +1519,7 @@
           <w:bCs/>
           <w:color w:val="FF0000"/>
         </w:rPr>
-        <w:t xml:space="preserve">ANY </w:t>
-      </w:r>
-      <w:r>
-        <w:rPr>
-          <w:b/>
-          <w:bCs/>
-          <w:color w:val="FF0000"/>
-        </w:rPr>
-        <w:t>NATIONAL SECURITY CLICK</w:t>
+        <w:t>ANY NATIONAL SECURITY CLICK</w:t>
       </w:r>
       <w:r>
         <w:rPr>
@@ -1716,23 +1598,7 @@
           <w:bCs/>
           <w:color w:val="FF0000"/>
         </w:rPr>
-        <w:t xml:space="preserve">ANY </w:t>
-      </w:r>
-      <w:r>
-        <w:rPr>
-          <w:b/>
-          <w:bCs/>
-          <w:color w:val="FF0000"/>
-        </w:rPr>
-        <w:t xml:space="preserve">NATIONAL SECURITY </w:t>
-      </w:r>
-      <w:r>
-        <w:rPr>
-          <w:b/>
-          <w:bCs/>
-          <w:color w:val="FF0000"/>
-        </w:rPr>
-        <w:t>DERIVATIVE</w:t>
+        <w:t>ANY NATIONAL SECURITY DERIVATIVE</w:t>
       </w:r>
       <w:r>
         <w:rPr>
@@ -1810,23 +1676,15 @@
           <w:bCs/>
           <w:color w:val="FF0000"/>
         </w:rPr>
-        <w:t xml:space="preserve">ANY </w:t>
-      </w:r>
-      <w:r>
-        <w:rPr>
-          <w:b/>
-          <w:bCs/>
-          <w:color w:val="FF0000"/>
-        </w:rPr>
-        <w:t xml:space="preserve">NATIONAL SECURITY </w:t>
-      </w:r>
-      <w:r>
-        <w:rPr>
-          <w:b/>
-          <w:bCs/>
-          <w:color w:val="FF0000"/>
-        </w:rPr>
-        <w:t>HIDDEN</w:t>
+        <w:t xml:space="preserve">ANY NATIONAL SECURITY </w:t>
+      </w:r>
+      <w:r>
+        <w:rPr>
+          <w:b/>
+          <w:bCs/>
+          <w:color w:val="FF0000"/>
+        </w:rPr>
+        <w:t>DICTIONARY</w:t>
       </w:r>
       <w:r>
         <w:rPr>
@@ -1904,15 +1762,7 @@
           <w:bCs/>
           <w:color w:val="FF0000"/>
         </w:rPr>
-        <w:t xml:space="preserve">ANY </w:t>
-      </w:r>
-      <w:r>
-        <w:rPr>
-          <w:b/>
-          <w:bCs/>
-          <w:color w:val="FF0000"/>
-        </w:rPr>
-        <w:t>NATIONAL SECURITY LIST</w:t>
+        <w:t>ANY NATIONAL SECURITY HIDDEN</w:t>
       </w:r>
       <w:r>
         <w:rPr>
@@ -1990,23 +1840,7 @@
           <w:bCs/>
           <w:color w:val="FF0000"/>
         </w:rPr>
-        <w:t xml:space="preserve">ANY </w:t>
-      </w:r>
-      <w:r>
-        <w:rPr>
-          <w:b/>
-          <w:bCs/>
-          <w:color w:val="FF0000"/>
-        </w:rPr>
-        <w:t xml:space="preserve">NATIONAL SECURITY </w:t>
-      </w:r>
-      <w:r>
-        <w:rPr>
-          <w:b/>
-          <w:bCs/>
-          <w:color w:val="FF0000"/>
-        </w:rPr>
-        <w:t>MARKUP</w:t>
+        <w:t>ANY NATIONAL SECURITY LIST</w:t>
       </w:r>
       <w:r>
         <w:rPr>
@@ -2084,23 +1918,7 @@
           <w:bCs/>
           <w:color w:val="FF0000"/>
         </w:rPr>
-        <w:t xml:space="preserve">ANY </w:t>
-      </w:r>
-      <w:r>
-        <w:rPr>
-          <w:b/>
-          <w:bCs/>
-          <w:color w:val="FF0000"/>
-        </w:rPr>
-        <w:t xml:space="preserve">NATIONAL SECURITY </w:t>
-      </w:r>
-      <w:r>
-        <w:rPr>
-          <w:b/>
-          <w:bCs/>
-          <w:color w:val="FF0000"/>
-        </w:rPr>
-        <w:t>OPTION</w:t>
+        <w:t>ANY NATIONAL SECURITY MARKUP</w:t>
       </w:r>
       <w:r>
         <w:rPr>
@@ -2178,23 +1996,7 @@
           <w:bCs/>
           <w:color w:val="FF0000"/>
         </w:rPr>
-        <w:t xml:space="preserve">ANY </w:t>
-      </w:r>
-      <w:r>
-        <w:rPr>
-          <w:b/>
-          <w:bCs/>
-          <w:color w:val="FF0000"/>
-        </w:rPr>
-        <w:t xml:space="preserve">NATIONAL SECURITY </w:t>
-      </w:r>
-      <w:r>
-        <w:rPr>
-          <w:b/>
-          <w:bCs/>
-          <w:color w:val="FF0000"/>
-        </w:rPr>
-        <w:t>OVERRIDE</w:t>
+        <w:t>ANY NATIONAL SECURITY OPTION</w:t>
       </w:r>
       <w:r>
         <w:rPr>
@@ -2272,15 +2074,7 @@
           <w:bCs/>
           <w:color w:val="FF0000"/>
         </w:rPr>
-        <w:t xml:space="preserve">ANY </w:t>
-      </w:r>
-      <w:r>
-        <w:rPr>
-          <w:b/>
-          <w:bCs/>
-          <w:color w:val="FF0000"/>
-        </w:rPr>
-        <w:t>NATIONAL SECURITY POP</w:t>
+        <w:t>ANY NATIONAL SECURITY OVERRIDE</w:t>
       </w:r>
       <w:r>
         <w:rPr>
@@ -2358,23 +2152,7 @@
           <w:bCs/>
           <w:color w:val="FF0000"/>
         </w:rPr>
-        <w:t xml:space="preserve">ANY </w:t>
-      </w:r>
-      <w:r>
-        <w:rPr>
-          <w:b/>
-          <w:bCs/>
-          <w:color w:val="FF0000"/>
-        </w:rPr>
-        <w:t xml:space="preserve">NATIONAL SECURITY </w:t>
-      </w:r>
-      <w:r>
-        <w:rPr>
-          <w:b/>
-          <w:bCs/>
-          <w:color w:val="FF0000"/>
-        </w:rPr>
-        <w:t>REPLACEMENT</w:t>
+        <w:t>ANY NATIONAL SECURITY POP</w:t>
       </w:r>
       <w:r>
         <w:rPr>
@@ -2452,15 +2230,15 @@
           <w:bCs/>
           <w:color w:val="FF0000"/>
         </w:rPr>
-        <w:t xml:space="preserve">ANY </w:t>
-      </w:r>
-      <w:r>
-        <w:rPr>
-          <w:b/>
-          <w:bCs/>
-          <w:color w:val="FF0000"/>
-        </w:rPr>
-        <w:t>NATIONAL SECURITY QUEUE</w:t>
+        <w:t>ANY NATIONAL SECURITY P</w:t>
+      </w:r>
+      <w:r>
+        <w:rPr>
+          <w:b/>
+          <w:bCs/>
+          <w:color w:val="FF0000"/>
+        </w:rPr>
+        <w:t>UT</w:t>
       </w:r>
       <w:r>
         <w:rPr>
@@ -2538,23 +2316,7 @@
           <w:bCs/>
           <w:color w:val="FF0000"/>
         </w:rPr>
-        <w:t xml:space="preserve">ANY </w:t>
-      </w:r>
-      <w:r>
-        <w:rPr>
-          <w:b/>
-          <w:bCs/>
-          <w:color w:val="FF0000"/>
-        </w:rPr>
-        <w:t xml:space="preserve">NATIONAL SECURITY </w:t>
-      </w:r>
-      <w:r>
-        <w:rPr>
-          <w:b/>
-          <w:bCs/>
-          <w:color w:val="FF0000"/>
-        </w:rPr>
-        <w:t>SECRECY</w:t>
+        <w:t>ANY NATIONAL SECURITY REPLACEMENT</w:t>
       </w:r>
       <w:r>
         <w:rPr>
@@ -2632,15 +2394,7 @@
           <w:bCs/>
           <w:color w:val="FF0000"/>
         </w:rPr>
-        <w:t xml:space="preserve">ANY </w:t>
-      </w:r>
-      <w:r>
-        <w:rPr>
-          <w:b/>
-          <w:bCs/>
-          <w:color w:val="FF0000"/>
-        </w:rPr>
-        <w:t>NATIONAL SECURITY SNAP</w:t>
+        <w:t>ANY NATIONAL SECURITY QUEUE</w:t>
       </w:r>
       <w:r>
         <w:rPr>
@@ -2718,15 +2472,7 @@
           <w:bCs/>
           <w:color w:val="FF0000"/>
         </w:rPr>
-        <w:t xml:space="preserve">ANY </w:t>
-      </w:r>
-      <w:r>
-        <w:rPr>
-          <w:b/>
-          <w:bCs/>
-          <w:color w:val="FF0000"/>
-        </w:rPr>
-        <w:t>NATIONAL SECURITY STACK</w:t>
+        <w:t>ANY NATIONAL SECURITY SECRECY</w:t>
       </w:r>
       <w:r>
         <w:rPr>
@@ -2804,23 +2550,7 @@
           <w:bCs/>
           <w:color w:val="FF0000"/>
         </w:rPr>
-        <w:t xml:space="preserve">ANY </w:t>
-      </w:r>
-      <w:r>
-        <w:rPr>
-          <w:b/>
-          <w:bCs/>
-          <w:color w:val="FF0000"/>
-        </w:rPr>
-        <w:t xml:space="preserve">NATIONAL SECURITY </w:t>
-      </w:r>
-      <w:r>
-        <w:rPr>
-          <w:b/>
-          <w:bCs/>
-          <w:color w:val="FF0000"/>
-        </w:rPr>
-        <w:t>SUBSTITUTE</w:t>
+        <w:t>ANY NATIONAL SECURITY SNAP</w:t>
       </w:r>
       <w:r>
         <w:rPr>
@@ -2898,6 +2628,46 @@
           <w:bCs/>
           <w:color w:val="FF0000"/>
         </w:rPr>
+        <w:t>ANY NATIONAL SECURITY STACK</w:t>
+      </w:r>
+      <w:r>
+        <w:rPr>
+          <w:b/>
+          <w:bCs/>
+        </w:rPr>
+        <w:t>;</w:t>
+      </w:r>
+    </w:p>
+    <w:p>
+      <w:pPr>
+        <w:ind w:left="720"/>
+        <w:jc w:val="both"/>
+        <w:rPr>
+          <w:b/>
+          <w:bCs/>
+        </w:rPr>
+      </w:pPr>
+      <w:r>
+        <w:rPr>
+          <w:u w:val="single"/>
+        </w:rPr>
+        <w:t>PREVENTION SECURITY SYSTEM</w:t>
+      </w:r>
+      <w:r>
+        <w:rPr>
+          <w:u w:val="single"/>
+        </w:rPr>
+        <w:t>:</w:t>
+      </w:r>
+      <w:r>
+        <w:t xml:space="preserve"> </w:t>
+      </w:r>
+      <w:r>
+        <w:rPr>
+          <w:b/>
+          <w:bCs/>
+          <w:color w:val="FF0000"/>
+        </w:rPr>
         <w:t xml:space="preserve">ANY </w:t>
       </w:r>
       <w:r>
@@ -2906,15 +2676,115 @@
           <w:bCs/>
           <w:color w:val="FF0000"/>
         </w:rPr>
-        <w:t xml:space="preserve">NATIONAL SECURITY </w:t>
-      </w:r>
-      <w:r>
-        <w:rPr>
-          <w:b/>
-          <w:bCs/>
-          <w:color w:val="FF0000"/>
-        </w:rPr>
-        <w:t>SWAP</w:t>
+        <w:t>ILLEGAL USAGE</w:t>
+      </w:r>
+      <w:r>
+        <w:rPr>
+          <w:b/>
+          <w:bCs/>
+        </w:rPr>
+        <w:t xml:space="preserve"> </w:t>
+      </w:r>
+      <w:r>
+        <w:rPr>
+          <w:b/>
+          <w:bCs/>
+          <w:color w:val="0070C0"/>
+        </w:rPr>
+        <w:t>OF</w:t>
+      </w:r>
+      <w:r>
+        <w:rPr>
+          <w:b/>
+          <w:bCs/>
+        </w:rPr>
+        <w:t xml:space="preserve"> </w:t>
+      </w:r>
+      <w:r>
+        <w:rPr>
+          <w:b/>
+          <w:bCs/>
+          <w:color w:val="FF0000"/>
+        </w:rPr>
+        <w:t>ANY NATIONAL SECURITY SUBSTITUTE</w:t>
+      </w:r>
+      <w:r>
+        <w:rPr>
+          <w:b/>
+          <w:bCs/>
+        </w:rPr>
+        <w:t>;</w:t>
+      </w:r>
+    </w:p>
+    <w:p>
+      <w:pPr>
+        <w:ind w:left="720"/>
+        <w:jc w:val="both"/>
+        <w:rPr>
+          <w:b/>
+          <w:bCs/>
+        </w:rPr>
+      </w:pPr>
+      <w:r>
+        <w:rPr>
+          <w:u w:val="single"/>
+        </w:rPr>
+        <w:t>PREVENTION SECURITY SYSTEM</w:t>
+      </w:r>
+      <w:r>
+        <w:rPr>
+          <w:u w:val="single"/>
+        </w:rPr>
+        <w:t>:</w:t>
+      </w:r>
+      <w:r>
+        <w:t xml:space="preserve"> </w:t>
+      </w:r>
+      <w:r>
+        <w:rPr>
+          <w:b/>
+          <w:bCs/>
+          <w:color w:val="FF0000"/>
+        </w:rPr>
+        <w:t xml:space="preserve">ANY </w:t>
+      </w:r>
+      <w:r>
+        <w:rPr>
+          <w:b/>
+          <w:bCs/>
+          <w:color w:val="FF0000"/>
+        </w:rPr>
+        <w:t>ILLEGAL USAGE</w:t>
+      </w:r>
+      <w:r>
+        <w:rPr>
+          <w:b/>
+          <w:bCs/>
+        </w:rPr>
+        <w:t xml:space="preserve"> </w:t>
+      </w:r>
+      <w:r>
+        <w:rPr>
+          <w:b/>
+          <w:bCs/>
+          <w:color w:val="0070C0"/>
+        </w:rPr>
+        <w:t>OF</w:t>
+      </w:r>
+      <w:r>
+        <w:rPr>
+          <w:b/>
+          <w:bCs/>
+        </w:rPr>
+        <w:t xml:space="preserve"> </w:t>
+      </w:r>
+      <w:r>
+        <w:rPr>
+          <w:b/>
+          <w:bCs/>
+          <w:color w:val="FF0000"/>
+        </w:rPr>
+        <w:t>ANY NATIONAL SECURITY SWAP</w:t>
       </w:r>
       <w:r>
         <w:rPr>
@@ -3129,6 +2999,7 @@
         <w:rPr>
           <w:u w:val="single"/>
         </w:rPr>
+        <w:lastRenderedPageBreak/>
         <w:t>PREVENTION SECURITY SYSTEM</w:t>
       </w:r>
       <w:r>
@@ -3225,7 +3096,6 @@
         <w:rPr>
           <w:u w:val="single"/>
         </w:rPr>
-        <w:lastRenderedPageBreak/>
         <w:t>PREVENTION SECURITY SYSTEM</w:t>
       </w:r>
       <w:r>

</xml_diff>

<commit_message>
Update 9/20/2023 12:23PM EST
Update as of 12:23PM EST on 9/20/2023.
</commit_message>
<xml_diff>
--- a/&ILLEGAL ACTS/20230920 - Global United Defense, Inc. - Illegal Acts Prevention Security Systems - v1.0.1.1.docx
+++ b/&ILLEGAL ACTS/20230920 - Global United Defense, Inc. - Illegal Acts Prevention Security Systems - v1.0.1.1.docx
@@ -193,7 +193,7 @@
           <w:sz w:val="28"/>
           <w:szCs w:val="28"/>
         </w:rPr>
-        <w:t>9/20/2023 5:39:13 AM</w:t>
+        <w:t>9/20/2023 8:43:44 AM</w:t>
       </w:r>
     </w:p>
     <w:p>
@@ -898,7 +898,7 @@
           <w:bCs/>
           <w:color w:val="FF0000"/>
         </w:rPr>
-        <w:t>HANGING</w:t>
+        <w:t>GLOBAL SECURITY OFFENSE</w:t>
       </w:r>
       <w:r>
         <w:rPr>
@@ -949,7 +949,1724 @@
           <w:bCs/>
           <w:color w:val="FF0000"/>
         </w:rPr>
-        <w:t>INDIRECT EXECTION</w:t>
+        <w:t>HANGING</w:t>
+      </w:r>
+      <w:r>
+        <w:rPr>
+          <w:b/>
+          <w:bCs/>
+        </w:rPr>
+        <w:t>;</w:t>
+      </w:r>
+    </w:p>
+    <w:p>
+      <w:pPr>
+        <w:ind w:left="720"/>
+        <w:jc w:val="both"/>
+        <w:rPr>
+          <w:b/>
+          <w:bCs/>
+        </w:rPr>
+      </w:pPr>
+      <w:r>
+        <w:rPr>
+          <w:u w:val="single"/>
+        </w:rPr>
+        <w:t>PREVENTION SECURITY SYSTEM</w:t>
+      </w:r>
+      <w:r>
+        <w:rPr>
+          <w:u w:val="single"/>
+        </w:rPr>
+        <w:t>:</w:t>
+      </w:r>
+      <w:r>
+        <w:t xml:space="preserve"> </w:t>
+      </w:r>
+      <w:r>
+        <w:rPr>
+          <w:b/>
+          <w:bCs/>
+          <w:color w:val="FF0000"/>
+        </w:rPr>
+        <w:t xml:space="preserve">ANY </w:t>
+      </w:r>
+      <w:r>
+        <w:rPr>
+          <w:b/>
+          <w:bCs/>
+          <w:color w:val="FF0000"/>
+        </w:rPr>
+        <w:t>ILLEGAL USAGE</w:t>
+      </w:r>
+      <w:r>
+        <w:rPr>
+          <w:b/>
+          <w:bCs/>
+        </w:rPr>
+        <w:t xml:space="preserve"> </w:t>
+      </w:r>
+      <w:r>
+        <w:rPr>
+          <w:b/>
+          <w:bCs/>
+          <w:color w:val="0070C0"/>
+        </w:rPr>
+        <w:t>OF</w:t>
+      </w:r>
+      <w:r>
+        <w:rPr>
+          <w:b/>
+          <w:bCs/>
+        </w:rPr>
+        <w:t xml:space="preserve"> </w:t>
+      </w:r>
+      <w:r>
+        <w:rPr>
+          <w:b/>
+          <w:bCs/>
+          <w:color w:val="FF0000"/>
+        </w:rPr>
+        <w:t>ANY NATIONAL SECURITY ALTERNATIVE</w:t>
+      </w:r>
+      <w:r>
+        <w:rPr>
+          <w:b/>
+          <w:bCs/>
+        </w:rPr>
+        <w:t>;</w:t>
+      </w:r>
+    </w:p>
+    <w:p>
+      <w:pPr>
+        <w:ind w:left="720"/>
+        <w:jc w:val="both"/>
+        <w:rPr>
+          <w:b/>
+          <w:bCs/>
+        </w:rPr>
+      </w:pPr>
+      <w:r>
+        <w:rPr>
+          <w:u w:val="single"/>
+        </w:rPr>
+        <w:t>PREVENTION SECURITY SYSTEM</w:t>
+      </w:r>
+      <w:r>
+        <w:rPr>
+          <w:u w:val="single"/>
+        </w:rPr>
+        <w:t>:</w:t>
+      </w:r>
+      <w:r>
+        <w:t xml:space="preserve"> </w:t>
+      </w:r>
+      <w:r>
+        <w:rPr>
+          <w:b/>
+          <w:bCs/>
+          <w:color w:val="FF0000"/>
+        </w:rPr>
+        <w:t xml:space="preserve">ANY </w:t>
+      </w:r>
+      <w:r>
+        <w:rPr>
+          <w:b/>
+          <w:bCs/>
+          <w:color w:val="FF0000"/>
+        </w:rPr>
+        <w:t>ILLEGAL USAGE</w:t>
+      </w:r>
+      <w:r>
+        <w:rPr>
+          <w:b/>
+          <w:bCs/>
+        </w:rPr>
+        <w:t xml:space="preserve"> </w:t>
+      </w:r>
+      <w:r>
+        <w:rPr>
+          <w:b/>
+          <w:bCs/>
+          <w:color w:val="0070C0"/>
+        </w:rPr>
+        <w:t>OF</w:t>
+      </w:r>
+      <w:r>
+        <w:rPr>
+          <w:b/>
+          <w:bCs/>
+        </w:rPr>
+        <w:t xml:space="preserve"> </w:t>
+      </w:r>
+      <w:r>
+        <w:rPr>
+          <w:b/>
+          <w:bCs/>
+          <w:color w:val="FF0000"/>
+        </w:rPr>
+        <w:t>ANY NATIONAL SECURITY ARRAY</w:t>
+      </w:r>
+      <w:r>
+        <w:rPr>
+          <w:b/>
+          <w:bCs/>
+        </w:rPr>
+        <w:t>;</w:t>
+      </w:r>
+    </w:p>
+    <w:p>
+      <w:pPr>
+        <w:ind w:left="720"/>
+        <w:jc w:val="both"/>
+        <w:rPr>
+          <w:b/>
+          <w:bCs/>
+        </w:rPr>
+      </w:pPr>
+      <w:r>
+        <w:rPr>
+          <w:u w:val="single"/>
+        </w:rPr>
+        <w:t>PREVENTION SECURITY SYSTEM</w:t>
+      </w:r>
+      <w:r>
+        <w:rPr>
+          <w:u w:val="single"/>
+        </w:rPr>
+        <w:t>:</w:t>
+      </w:r>
+      <w:r>
+        <w:t xml:space="preserve"> </w:t>
+      </w:r>
+      <w:r>
+        <w:rPr>
+          <w:b/>
+          <w:bCs/>
+          <w:color w:val="FF0000"/>
+        </w:rPr>
+        <w:t xml:space="preserve">ANY </w:t>
+      </w:r>
+      <w:r>
+        <w:rPr>
+          <w:b/>
+          <w:bCs/>
+          <w:color w:val="FF0000"/>
+        </w:rPr>
+        <w:t>ILLEGAL USAGE</w:t>
+      </w:r>
+      <w:r>
+        <w:rPr>
+          <w:b/>
+          <w:bCs/>
+        </w:rPr>
+        <w:t xml:space="preserve"> </w:t>
+      </w:r>
+      <w:r>
+        <w:rPr>
+          <w:b/>
+          <w:bCs/>
+          <w:color w:val="0070C0"/>
+        </w:rPr>
+        <w:t>OF</w:t>
+      </w:r>
+      <w:r>
+        <w:rPr>
+          <w:b/>
+          <w:bCs/>
+        </w:rPr>
+        <w:t xml:space="preserve"> </w:t>
+      </w:r>
+      <w:r>
+        <w:rPr>
+          <w:b/>
+          <w:bCs/>
+          <w:color w:val="FF0000"/>
+        </w:rPr>
+        <w:t>ANY NATIONAL SECURITY AUTHORIZATION</w:t>
+      </w:r>
+      <w:r>
+        <w:rPr>
+          <w:b/>
+          <w:bCs/>
+        </w:rPr>
+        <w:t>;</w:t>
+      </w:r>
+    </w:p>
+    <w:p>
+      <w:pPr>
+        <w:ind w:left="720"/>
+        <w:jc w:val="both"/>
+        <w:rPr>
+          <w:b/>
+          <w:bCs/>
+        </w:rPr>
+      </w:pPr>
+      <w:r>
+        <w:rPr>
+          <w:u w:val="single"/>
+        </w:rPr>
+        <w:t>PREVENTION SECURITY SYSTEM</w:t>
+      </w:r>
+      <w:r>
+        <w:rPr>
+          <w:u w:val="single"/>
+        </w:rPr>
+        <w:t>:</w:t>
+      </w:r>
+      <w:r>
+        <w:t xml:space="preserve"> </w:t>
+      </w:r>
+      <w:r>
+        <w:rPr>
+          <w:b/>
+          <w:bCs/>
+          <w:color w:val="FF0000"/>
+        </w:rPr>
+        <w:t xml:space="preserve">ANY </w:t>
+      </w:r>
+      <w:r>
+        <w:rPr>
+          <w:b/>
+          <w:bCs/>
+          <w:color w:val="FF0000"/>
+        </w:rPr>
+        <w:t>ILLEGAL USAGE</w:t>
+      </w:r>
+      <w:r>
+        <w:rPr>
+          <w:b/>
+          <w:bCs/>
+        </w:rPr>
+        <w:t xml:space="preserve"> </w:t>
+      </w:r>
+      <w:r>
+        <w:rPr>
+          <w:b/>
+          <w:bCs/>
+          <w:color w:val="0070C0"/>
+        </w:rPr>
+        <w:t>OF</w:t>
+      </w:r>
+      <w:r>
+        <w:rPr>
+          <w:b/>
+          <w:bCs/>
+        </w:rPr>
+        <w:t xml:space="preserve"> </w:t>
+      </w:r>
+      <w:r>
+        <w:rPr>
+          <w:b/>
+          <w:bCs/>
+          <w:color w:val="FF0000"/>
+        </w:rPr>
+        <w:t>ANY NATIONAL SECURITY CENSOR</w:t>
+      </w:r>
+      <w:r>
+        <w:rPr>
+          <w:b/>
+          <w:bCs/>
+        </w:rPr>
+        <w:t>;</w:t>
+      </w:r>
+    </w:p>
+    <w:p>
+      <w:pPr>
+        <w:ind w:left="720"/>
+        <w:jc w:val="both"/>
+        <w:rPr>
+          <w:b/>
+          <w:bCs/>
+        </w:rPr>
+      </w:pPr>
+      <w:r>
+        <w:rPr>
+          <w:u w:val="single"/>
+        </w:rPr>
+        <w:t>PREVENTION SECURITY SYSTEM</w:t>
+      </w:r>
+      <w:r>
+        <w:rPr>
+          <w:u w:val="single"/>
+        </w:rPr>
+        <w:t>:</w:t>
+      </w:r>
+      <w:r>
+        <w:t xml:space="preserve"> </w:t>
+      </w:r>
+      <w:r>
+        <w:rPr>
+          <w:b/>
+          <w:bCs/>
+          <w:color w:val="FF0000"/>
+        </w:rPr>
+        <w:t xml:space="preserve">ANY </w:t>
+      </w:r>
+      <w:r>
+        <w:rPr>
+          <w:b/>
+          <w:bCs/>
+          <w:color w:val="FF0000"/>
+        </w:rPr>
+        <w:t>ILLEGAL USAGE</w:t>
+      </w:r>
+      <w:r>
+        <w:rPr>
+          <w:b/>
+          <w:bCs/>
+        </w:rPr>
+        <w:t xml:space="preserve"> </w:t>
+      </w:r>
+      <w:r>
+        <w:rPr>
+          <w:b/>
+          <w:bCs/>
+          <w:color w:val="0070C0"/>
+        </w:rPr>
+        <w:t>OF</w:t>
+      </w:r>
+      <w:r>
+        <w:rPr>
+          <w:b/>
+          <w:bCs/>
+        </w:rPr>
+        <w:t xml:space="preserve"> </w:t>
+      </w:r>
+      <w:r>
+        <w:rPr>
+          <w:b/>
+          <w:bCs/>
+          <w:color w:val="FF0000"/>
+        </w:rPr>
+        <w:t>ANY NATIONAL SECURITY CLASSIFICATION</w:t>
+      </w:r>
+      <w:r>
+        <w:rPr>
+          <w:b/>
+          <w:bCs/>
+        </w:rPr>
+        <w:t>;</w:t>
+      </w:r>
+    </w:p>
+    <w:p>
+      <w:pPr>
+        <w:ind w:left="720"/>
+        <w:jc w:val="both"/>
+        <w:rPr>
+          <w:b/>
+          <w:bCs/>
+        </w:rPr>
+      </w:pPr>
+      <w:r>
+        <w:rPr>
+          <w:u w:val="single"/>
+        </w:rPr>
+        <w:t>PREVENTION SECURITY SYSTEM</w:t>
+      </w:r>
+      <w:r>
+        <w:rPr>
+          <w:u w:val="single"/>
+        </w:rPr>
+        <w:t>:</w:t>
+      </w:r>
+      <w:r>
+        <w:t xml:space="preserve"> </w:t>
+      </w:r>
+      <w:r>
+        <w:rPr>
+          <w:b/>
+          <w:bCs/>
+          <w:color w:val="FF0000"/>
+        </w:rPr>
+        <w:t xml:space="preserve">ANY </w:t>
+      </w:r>
+      <w:r>
+        <w:rPr>
+          <w:b/>
+          <w:bCs/>
+          <w:color w:val="FF0000"/>
+        </w:rPr>
+        <w:t>ILLEGAL USAGE</w:t>
+      </w:r>
+      <w:r>
+        <w:rPr>
+          <w:b/>
+          <w:bCs/>
+        </w:rPr>
+        <w:t xml:space="preserve"> </w:t>
+      </w:r>
+      <w:r>
+        <w:rPr>
+          <w:b/>
+          <w:bCs/>
+          <w:color w:val="0070C0"/>
+        </w:rPr>
+        <w:t>OF</w:t>
+      </w:r>
+      <w:r>
+        <w:rPr>
+          <w:b/>
+          <w:bCs/>
+        </w:rPr>
+        <w:t xml:space="preserve"> </w:t>
+      </w:r>
+      <w:r>
+        <w:rPr>
+          <w:b/>
+          <w:bCs/>
+          <w:color w:val="FF0000"/>
+        </w:rPr>
+        <w:t>ANY NATIONAL SECURITY CLICK</w:t>
+      </w:r>
+      <w:r>
+        <w:rPr>
+          <w:b/>
+          <w:bCs/>
+        </w:rPr>
+        <w:t>;</w:t>
+      </w:r>
+    </w:p>
+    <w:p>
+      <w:pPr>
+        <w:ind w:left="720"/>
+        <w:jc w:val="both"/>
+        <w:rPr>
+          <w:b/>
+          <w:bCs/>
+        </w:rPr>
+      </w:pPr>
+      <w:r>
+        <w:rPr>
+          <w:u w:val="single"/>
+        </w:rPr>
+        <w:t>PREVENTION SECURITY SYSTEM</w:t>
+      </w:r>
+      <w:r>
+        <w:rPr>
+          <w:u w:val="single"/>
+        </w:rPr>
+        <w:t>:</w:t>
+      </w:r>
+      <w:r>
+        <w:t xml:space="preserve"> </w:t>
+      </w:r>
+      <w:r>
+        <w:rPr>
+          <w:b/>
+          <w:bCs/>
+          <w:color w:val="FF0000"/>
+        </w:rPr>
+        <w:t xml:space="preserve">ANY </w:t>
+      </w:r>
+      <w:r>
+        <w:rPr>
+          <w:b/>
+          <w:bCs/>
+          <w:color w:val="FF0000"/>
+        </w:rPr>
+        <w:t>ILLEGAL USAGE</w:t>
+      </w:r>
+      <w:r>
+        <w:rPr>
+          <w:b/>
+          <w:bCs/>
+        </w:rPr>
+        <w:t xml:space="preserve"> </w:t>
+      </w:r>
+      <w:r>
+        <w:rPr>
+          <w:b/>
+          <w:bCs/>
+          <w:color w:val="0070C0"/>
+        </w:rPr>
+        <w:t>OF</w:t>
+      </w:r>
+      <w:r>
+        <w:rPr>
+          <w:b/>
+          <w:bCs/>
+        </w:rPr>
+        <w:t xml:space="preserve"> </w:t>
+      </w:r>
+      <w:r>
+        <w:rPr>
+          <w:b/>
+          <w:bCs/>
+          <w:color w:val="FF0000"/>
+        </w:rPr>
+        <w:t>ANY NATIONAL SECURITY DERIVATIVE</w:t>
+      </w:r>
+      <w:r>
+        <w:rPr>
+          <w:b/>
+          <w:bCs/>
+        </w:rPr>
+        <w:t>;</w:t>
+      </w:r>
+    </w:p>
+    <w:p>
+      <w:pPr>
+        <w:ind w:left="720"/>
+        <w:jc w:val="both"/>
+        <w:rPr>
+          <w:b/>
+          <w:bCs/>
+        </w:rPr>
+      </w:pPr>
+      <w:r>
+        <w:rPr>
+          <w:u w:val="single"/>
+        </w:rPr>
+        <w:lastRenderedPageBreak/>
+        <w:t>PREVENTION SECURITY SYSTEM</w:t>
+      </w:r>
+      <w:r>
+        <w:rPr>
+          <w:u w:val="single"/>
+        </w:rPr>
+        <w:t>:</w:t>
+      </w:r>
+      <w:r>
+        <w:t xml:space="preserve"> </w:t>
+      </w:r>
+      <w:r>
+        <w:rPr>
+          <w:b/>
+          <w:bCs/>
+          <w:color w:val="FF0000"/>
+        </w:rPr>
+        <w:t xml:space="preserve">ANY </w:t>
+      </w:r>
+      <w:r>
+        <w:rPr>
+          <w:b/>
+          <w:bCs/>
+          <w:color w:val="FF0000"/>
+        </w:rPr>
+        <w:t>ILLEGAL USAGE</w:t>
+      </w:r>
+      <w:r>
+        <w:rPr>
+          <w:b/>
+          <w:bCs/>
+        </w:rPr>
+        <w:t xml:space="preserve"> </w:t>
+      </w:r>
+      <w:r>
+        <w:rPr>
+          <w:b/>
+          <w:bCs/>
+          <w:color w:val="0070C0"/>
+        </w:rPr>
+        <w:t>OF</w:t>
+      </w:r>
+      <w:r>
+        <w:rPr>
+          <w:b/>
+          <w:bCs/>
+        </w:rPr>
+        <w:t xml:space="preserve"> </w:t>
+      </w:r>
+      <w:r>
+        <w:rPr>
+          <w:b/>
+          <w:bCs/>
+          <w:color w:val="FF0000"/>
+        </w:rPr>
+        <w:t>ANY NATIONAL SECURITY DICTIONARY</w:t>
+      </w:r>
+      <w:r>
+        <w:rPr>
+          <w:b/>
+          <w:bCs/>
+        </w:rPr>
+        <w:t>;</w:t>
+      </w:r>
+    </w:p>
+    <w:p>
+      <w:pPr>
+        <w:ind w:left="720"/>
+        <w:jc w:val="both"/>
+        <w:rPr>
+          <w:b/>
+          <w:bCs/>
+        </w:rPr>
+      </w:pPr>
+      <w:r>
+        <w:rPr>
+          <w:u w:val="single"/>
+        </w:rPr>
+        <w:t>PREVENTION SECURITY SYSTEM</w:t>
+      </w:r>
+      <w:r>
+        <w:rPr>
+          <w:u w:val="single"/>
+        </w:rPr>
+        <w:t>:</w:t>
+      </w:r>
+      <w:r>
+        <w:t xml:space="preserve"> </w:t>
+      </w:r>
+      <w:r>
+        <w:rPr>
+          <w:b/>
+          <w:bCs/>
+          <w:color w:val="FF0000"/>
+        </w:rPr>
+        <w:t xml:space="preserve">ANY </w:t>
+      </w:r>
+      <w:r>
+        <w:rPr>
+          <w:b/>
+          <w:bCs/>
+          <w:color w:val="FF0000"/>
+        </w:rPr>
+        <w:t>ILLEGAL USAGE</w:t>
+      </w:r>
+      <w:r>
+        <w:rPr>
+          <w:b/>
+          <w:bCs/>
+        </w:rPr>
+        <w:t xml:space="preserve"> </w:t>
+      </w:r>
+      <w:r>
+        <w:rPr>
+          <w:b/>
+          <w:bCs/>
+          <w:color w:val="0070C0"/>
+        </w:rPr>
+        <w:t>OF</w:t>
+      </w:r>
+      <w:r>
+        <w:rPr>
+          <w:b/>
+          <w:bCs/>
+        </w:rPr>
+        <w:t xml:space="preserve"> </w:t>
+      </w:r>
+      <w:r>
+        <w:rPr>
+          <w:b/>
+          <w:bCs/>
+          <w:color w:val="FF0000"/>
+        </w:rPr>
+        <w:t>ANY NATIONAL SECURITY HIDDEN</w:t>
+      </w:r>
+      <w:r>
+        <w:rPr>
+          <w:b/>
+          <w:bCs/>
+        </w:rPr>
+        <w:t>;</w:t>
+      </w:r>
+    </w:p>
+    <w:p>
+      <w:pPr>
+        <w:ind w:left="720"/>
+        <w:jc w:val="both"/>
+        <w:rPr>
+          <w:b/>
+          <w:bCs/>
+        </w:rPr>
+      </w:pPr>
+      <w:r>
+        <w:rPr>
+          <w:u w:val="single"/>
+        </w:rPr>
+        <w:t>PREVENTION SECURITY SYSTEM</w:t>
+      </w:r>
+      <w:r>
+        <w:rPr>
+          <w:u w:val="single"/>
+        </w:rPr>
+        <w:t>:</w:t>
+      </w:r>
+      <w:r>
+        <w:t xml:space="preserve"> </w:t>
+      </w:r>
+      <w:r>
+        <w:rPr>
+          <w:b/>
+          <w:bCs/>
+          <w:color w:val="FF0000"/>
+        </w:rPr>
+        <w:t xml:space="preserve">ANY </w:t>
+      </w:r>
+      <w:r>
+        <w:rPr>
+          <w:b/>
+          <w:bCs/>
+          <w:color w:val="FF0000"/>
+        </w:rPr>
+        <w:t>ILLEGAL USAGE</w:t>
+      </w:r>
+      <w:r>
+        <w:rPr>
+          <w:b/>
+          <w:bCs/>
+        </w:rPr>
+        <w:t xml:space="preserve"> </w:t>
+      </w:r>
+      <w:r>
+        <w:rPr>
+          <w:b/>
+          <w:bCs/>
+          <w:color w:val="0070C0"/>
+        </w:rPr>
+        <w:t>OF</w:t>
+      </w:r>
+      <w:r>
+        <w:rPr>
+          <w:b/>
+          <w:bCs/>
+        </w:rPr>
+        <w:t xml:space="preserve"> </w:t>
+      </w:r>
+      <w:r>
+        <w:rPr>
+          <w:b/>
+          <w:bCs/>
+          <w:color w:val="FF0000"/>
+        </w:rPr>
+        <w:t>ANY NATIONAL SECURITY LIST</w:t>
+      </w:r>
+      <w:r>
+        <w:rPr>
+          <w:b/>
+          <w:bCs/>
+        </w:rPr>
+        <w:t>;</w:t>
+      </w:r>
+    </w:p>
+    <w:p>
+      <w:pPr>
+        <w:ind w:left="720"/>
+        <w:jc w:val="both"/>
+        <w:rPr>
+          <w:b/>
+          <w:bCs/>
+        </w:rPr>
+      </w:pPr>
+      <w:r>
+        <w:rPr>
+          <w:u w:val="single"/>
+        </w:rPr>
+        <w:t>PREVENTION SECURITY SYSTEM</w:t>
+      </w:r>
+      <w:r>
+        <w:rPr>
+          <w:u w:val="single"/>
+        </w:rPr>
+        <w:t>:</w:t>
+      </w:r>
+      <w:r>
+        <w:t xml:space="preserve"> </w:t>
+      </w:r>
+      <w:r>
+        <w:rPr>
+          <w:b/>
+          <w:bCs/>
+          <w:color w:val="FF0000"/>
+        </w:rPr>
+        <w:t xml:space="preserve">ANY </w:t>
+      </w:r>
+      <w:r>
+        <w:rPr>
+          <w:b/>
+          <w:bCs/>
+          <w:color w:val="FF0000"/>
+        </w:rPr>
+        <w:t>ILLEGAL USAGE</w:t>
+      </w:r>
+      <w:r>
+        <w:rPr>
+          <w:b/>
+          <w:bCs/>
+        </w:rPr>
+        <w:t xml:space="preserve"> </w:t>
+      </w:r>
+      <w:r>
+        <w:rPr>
+          <w:b/>
+          <w:bCs/>
+          <w:color w:val="0070C0"/>
+        </w:rPr>
+        <w:t>OF</w:t>
+      </w:r>
+      <w:r>
+        <w:rPr>
+          <w:b/>
+          <w:bCs/>
+        </w:rPr>
+        <w:t xml:space="preserve"> </w:t>
+      </w:r>
+      <w:r>
+        <w:rPr>
+          <w:b/>
+          <w:bCs/>
+          <w:color w:val="FF0000"/>
+        </w:rPr>
+        <w:t>ANY NATIONAL SECURITY MARKUP</w:t>
+      </w:r>
+      <w:r>
+        <w:rPr>
+          <w:b/>
+          <w:bCs/>
+        </w:rPr>
+        <w:t>;</w:t>
+      </w:r>
+    </w:p>
+    <w:p>
+      <w:pPr>
+        <w:ind w:left="720"/>
+        <w:jc w:val="both"/>
+        <w:rPr>
+          <w:b/>
+          <w:bCs/>
+        </w:rPr>
+      </w:pPr>
+      <w:r>
+        <w:rPr>
+          <w:u w:val="single"/>
+        </w:rPr>
+        <w:t>PREVENTION SECURITY SYSTEM</w:t>
+      </w:r>
+      <w:r>
+        <w:rPr>
+          <w:u w:val="single"/>
+        </w:rPr>
+        <w:t>:</w:t>
+      </w:r>
+      <w:r>
+        <w:t xml:space="preserve"> </w:t>
+      </w:r>
+      <w:r>
+        <w:rPr>
+          <w:b/>
+          <w:bCs/>
+          <w:color w:val="FF0000"/>
+        </w:rPr>
+        <w:t xml:space="preserve">ANY </w:t>
+      </w:r>
+      <w:r>
+        <w:rPr>
+          <w:b/>
+          <w:bCs/>
+          <w:color w:val="FF0000"/>
+        </w:rPr>
+        <w:t>ILLEGAL USAGE</w:t>
+      </w:r>
+      <w:r>
+        <w:rPr>
+          <w:b/>
+          <w:bCs/>
+        </w:rPr>
+        <w:t xml:space="preserve"> </w:t>
+      </w:r>
+      <w:r>
+        <w:rPr>
+          <w:b/>
+          <w:bCs/>
+          <w:color w:val="0070C0"/>
+        </w:rPr>
+        <w:t>OF</w:t>
+      </w:r>
+      <w:r>
+        <w:rPr>
+          <w:b/>
+          <w:bCs/>
+        </w:rPr>
+        <w:t xml:space="preserve"> </w:t>
+      </w:r>
+      <w:r>
+        <w:rPr>
+          <w:b/>
+          <w:bCs/>
+          <w:color w:val="FF0000"/>
+        </w:rPr>
+        <w:t>ANY NATIONAL SECURITY OPTION</w:t>
+      </w:r>
+      <w:r>
+        <w:rPr>
+          <w:b/>
+          <w:bCs/>
+        </w:rPr>
+        <w:t>;</w:t>
+      </w:r>
+    </w:p>
+    <w:p>
+      <w:pPr>
+        <w:ind w:left="720"/>
+        <w:jc w:val="both"/>
+        <w:rPr>
+          <w:b/>
+          <w:bCs/>
+        </w:rPr>
+      </w:pPr>
+      <w:r>
+        <w:rPr>
+          <w:u w:val="single"/>
+        </w:rPr>
+        <w:t>PREVENTION SECURITY SYSTEM</w:t>
+      </w:r>
+      <w:r>
+        <w:rPr>
+          <w:u w:val="single"/>
+        </w:rPr>
+        <w:t>:</w:t>
+      </w:r>
+      <w:r>
+        <w:t xml:space="preserve"> </w:t>
+      </w:r>
+      <w:r>
+        <w:rPr>
+          <w:b/>
+          <w:bCs/>
+          <w:color w:val="FF0000"/>
+        </w:rPr>
+        <w:t xml:space="preserve">ANY </w:t>
+      </w:r>
+      <w:r>
+        <w:rPr>
+          <w:b/>
+          <w:bCs/>
+          <w:color w:val="FF0000"/>
+        </w:rPr>
+        <w:t>ILLEGAL USAGE</w:t>
+      </w:r>
+      <w:r>
+        <w:rPr>
+          <w:b/>
+          <w:bCs/>
+        </w:rPr>
+        <w:t xml:space="preserve"> </w:t>
+      </w:r>
+      <w:r>
+        <w:rPr>
+          <w:b/>
+          <w:bCs/>
+          <w:color w:val="0070C0"/>
+        </w:rPr>
+        <w:t>OF</w:t>
+      </w:r>
+      <w:r>
+        <w:rPr>
+          <w:b/>
+          <w:bCs/>
+        </w:rPr>
+        <w:t xml:space="preserve"> </w:t>
+      </w:r>
+      <w:r>
+        <w:rPr>
+          <w:b/>
+          <w:bCs/>
+          <w:color w:val="FF0000"/>
+        </w:rPr>
+        <w:t>ANY NATIONAL SECURITY OVERRIDE</w:t>
+      </w:r>
+      <w:r>
+        <w:rPr>
+          <w:b/>
+          <w:bCs/>
+        </w:rPr>
+        <w:t>;</w:t>
+      </w:r>
+    </w:p>
+    <w:p>
+      <w:pPr>
+        <w:ind w:left="720"/>
+        <w:jc w:val="both"/>
+        <w:rPr>
+          <w:b/>
+          <w:bCs/>
+        </w:rPr>
+      </w:pPr>
+      <w:r>
+        <w:rPr>
+          <w:u w:val="single"/>
+        </w:rPr>
+        <w:t>PREVENTION SECURITY SYSTEM</w:t>
+      </w:r>
+      <w:r>
+        <w:rPr>
+          <w:u w:val="single"/>
+        </w:rPr>
+        <w:t>:</w:t>
+      </w:r>
+      <w:r>
+        <w:t xml:space="preserve"> </w:t>
+      </w:r>
+      <w:r>
+        <w:rPr>
+          <w:b/>
+          <w:bCs/>
+          <w:color w:val="FF0000"/>
+        </w:rPr>
+        <w:t xml:space="preserve">ANY </w:t>
+      </w:r>
+      <w:r>
+        <w:rPr>
+          <w:b/>
+          <w:bCs/>
+          <w:color w:val="FF0000"/>
+        </w:rPr>
+        <w:t>ILLEGAL USAGE</w:t>
+      </w:r>
+      <w:r>
+        <w:rPr>
+          <w:b/>
+          <w:bCs/>
+        </w:rPr>
+        <w:t xml:space="preserve"> </w:t>
+      </w:r>
+      <w:r>
+        <w:rPr>
+          <w:b/>
+          <w:bCs/>
+          <w:color w:val="0070C0"/>
+        </w:rPr>
+        <w:t>OF</w:t>
+      </w:r>
+      <w:r>
+        <w:rPr>
+          <w:b/>
+          <w:bCs/>
+        </w:rPr>
+        <w:t xml:space="preserve"> </w:t>
+      </w:r>
+      <w:r>
+        <w:rPr>
+          <w:b/>
+          <w:bCs/>
+          <w:color w:val="FF0000"/>
+        </w:rPr>
+        <w:t>ANY NATIONAL SECURITY POP</w:t>
+      </w:r>
+      <w:r>
+        <w:rPr>
+          <w:b/>
+          <w:bCs/>
+        </w:rPr>
+        <w:t>;</w:t>
+      </w:r>
+    </w:p>
+    <w:p>
+      <w:pPr>
+        <w:ind w:left="720"/>
+        <w:jc w:val="both"/>
+        <w:rPr>
+          <w:b/>
+          <w:bCs/>
+        </w:rPr>
+      </w:pPr>
+      <w:r>
+        <w:rPr>
+          <w:u w:val="single"/>
+        </w:rPr>
+        <w:t>PREVENTION SECURITY SYSTEM</w:t>
+      </w:r>
+      <w:r>
+        <w:rPr>
+          <w:u w:val="single"/>
+        </w:rPr>
+        <w:t>:</w:t>
+      </w:r>
+      <w:r>
+        <w:t xml:space="preserve"> </w:t>
+      </w:r>
+      <w:r>
+        <w:rPr>
+          <w:b/>
+          <w:bCs/>
+          <w:color w:val="FF0000"/>
+        </w:rPr>
+        <w:t xml:space="preserve">ANY </w:t>
+      </w:r>
+      <w:r>
+        <w:rPr>
+          <w:b/>
+          <w:bCs/>
+          <w:color w:val="FF0000"/>
+        </w:rPr>
+        <w:t>ILLEGAL USAGE</w:t>
+      </w:r>
+      <w:r>
+        <w:rPr>
+          <w:b/>
+          <w:bCs/>
+        </w:rPr>
+        <w:t xml:space="preserve"> </w:t>
+      </w:r>
+      <w:r>
+        <w:rPr>
+          <w:b/>
+          <w:bCs/>
+          <w:color w:val="0070C0"/>
+        </w:rPr>
+        <w:t>OF</w:t>
+      </w:r>
+      <w:r>
+        <w:rPr>
+          <w:b/>
+          <w:bCs/>
+        </w:rPr>
+        <w:t xml:space="preserve"> </w:t>
+      </w:r>
+      <w:r>
+        <w:rPr>
+          <w:b/>
+          <w:bCs/>
+          <w:color w:val="FF0000"/>
+        </w:rPr>
+        <w:t>ANY NATIONAL SECURITY PUT</w:t>
+      </w:r>
+      <w:r>
+        <w:rPr>
+          <w:b/>
+          <w:bCs/>
+        </w:rPr>
+        <w:t>;</w:t>
+      </w:r>
+    </w:p>
+    <w:p>
+      <w:pPr>
+        <w:ind w:left="720"/>
+        <w:jc w:val="both"/>
+        <w:rPr>
+          <w:b/>
+          <w:bCs/>
+        </w:rPr>
+      </w:pPr>
+      <w:r>
+        <w:rPr>
+          <w:u w:val="single"/>
+        </w:rPr>
+        <w:t>PREVENTION SECURITY SYSTEM</w:t>
+      </w:r>
+      <w:r>
+        <w:rPr>
+          <w:u w:val="single"/>
+        </w:rPr>
+        <w:t>:</w:t>
+      </w:r>
+      <w:r>
+        <w:t xml:space="preserve"> </w:t>
+      </w:r>
+      <w:r>
+        <w:rPr>
+          <w:b/>
+          <w:bCs/>
+          <w:color w:val="FF0000"/>
+        </w:rPr>
+        <w:t xml:space="preserve">ANY </w:t>
+      </w:r>
+      <w:r>
+        <w:rPr>
+          <w:b/>
+          <w:bCs/>
+          <w:color w:val="FF0000"/>
+        </w:rPr>
+        <w:t>ILLEGAL USAGE</w:t>
+      </w:r>
+      <w:r>
+        <w:rPr>
+          <w:b/>
+          <w:bCs/>
+        </w:rPr>
+        <w:t xml:space="preserve"> </w:t>
+      </w:r>
+      <w:r>
+        <w:rPr>
+          <w:b/>
+          <w:bCs/>
+          <w:color w:val="0070C0"/>
+        </w:rPr>
+        <w:t>OF</w:t>
+      </w:r>
+      <w:r>
+        <w:rPr>
+          <w:b/>
+          <w:bCs/>
+        </w:rPr>
+        <w:t xml:space="preserve"> </w:t>
+      </w:r>
+      <w:r>
+        <w:rPr>
+          <w:b/>
+          <w:bCs/>
+          <w:color w:val="FF0000"/>
+        </w:rPr>
+        <w:t>ANY NATIONAL SECURITY REPLACEMENT</w:t>
+      </w:r>
+      <w:r>
+        <w:rPr>
+          <w:b/>
+          <w:bCs/>
+        </w:rPr>
+        <w:t>;</w:t>
+      </w:r>
+    </w:p>
+    <w:p>
+      <w:pPr>
+        <w:ind w:left="720"/>
+        <w:jc w:val="both"/>
+        <w:rPr>
+          <w:b/>
+          <w:bCs/>
+        </w:rPr>
+      </w:pPr>
+      <w:r>
+        <w:rPr>
+          <w:u w:val="single"/>
+        </w:rPr>
+        <w:t>PREVENTION SECURITY SYSTEM</w:t>
+      </w:r>
+      <w:r>
+        <w:rPr>
+          <w:u w:val="single"/>
+        </w:rPr>
+        <w:t>:</w:t>
+      </w:r>
+      <w:r>
+        <w:t xml:space="preserve"> </w:t>
+      </w:r>
+      <w:r>
+        <w:rPr>
+          <w:b/>
+          <w:bCs/>
+          <w:color w:val="FF0000"/>
+        </w:rPr>
+        <w:t xml:space="preserve">ANY </w:t>
+      </w:r>
+      <w:r>
+        <w:rPr>
+          <w:b/>
+          <w:bCs/>
+          <w:color w:val="FF0000"/>
+        </w:rPr>
+        <w:t>ILLEGAL USAGE</w:t>
+      </w:r>
+      <w:r>
+        <w:rPr>
+          <w:b/>
+          <w:bCs/>
+        </w:rPr>
+        <w:t xml:space="preserve"> </w:t>
+      </w:r>
+      <w:r>
+        <w:rPr>
+          <w:b/>
+          <w:bCs/>
+          <w:color w:val="0070C0"/>
+        </w:rPr>
+        <w:t>OF</w:t>
+      </w:r>
+      <w:r>
+        <w:rPr>
+          <w:b/>
+          <w:bCs/>
+        </w:rPr>
+        <w:t xml:space="preserve"> </w:t>
+      </w:r>
+      <w:r>
+        <w:rPr>
+          <w:b/>
+          <w:bCs/>
+          <w:color w:val="FF0000"/>
+        </w:rPr>
+        <w:t>ANY NATIONAL SECURITY QUEUE</w:t>
+      </w:r>
+      <w:r>
+        <w:rPr>
+          <w:b/>
+          <w:bCs/>
+        </w:rPr>
+        <w:t>;</w:t>
+      </w:r>
+    </w:p>
+    <w:p>
+      <w:pPr>
+        <w:ind w:left="720"/>
+        <w:jc w:val="both"/>
+        <w:rPr>
+          <w:b/>
+          <w:bCs/>
+        </w:rPr>
+      </w:pPr>
+      <w:r>
+        <w:rPr>
+          <w:u w:val="single"/>
+        </w:rPr>
+        <w:t>PREVENTION SECURITY SYSTEM</w:t>
+      </w:r>
+      <w:r>
+        <w:rPr>
+          <w:u w:val="single"/>
+        </w:rPr>
+        <w:t>:</w:t>
+      </w:r>
+      <w:r>
+        <w:t xml:space="preserve"> </w:t>
+      </w:r>
+      <w:r>
+        <w:rPr>
+          <w:b/>
+          <w:bCs/>
+          <w:color w:val="FF0000"/>
+        </w:rPr>
+        <w:t xml:space="preserve">ANY </w:t>
+      </w:r>
+      <w:r>
+        <w:rPr>
+          <w:b/>
+          <w:bCs/>
+          <w:color w:val="FF0000"/>
+        </w:rPr>
+        <w:t>ILLEGAL USAGE</w:t>
+      </w:r>
+      <w:r>
+        <w:rPr>
+          <w:b/>
+          <w:bCs/>
+        </w:rPr>
+        <w:t xml:space="preserve"> </w:t>
+      </w:r>
+      <w:r>
+        <w:rPr>
+          <w:b/>
+          <w:bCs/>
+          <w:color w:val="0070C0"/>
+        </w:rPr>
+        <w:t>OF</w:t>
+      </w:r>
+      <w:r>
+        <w:rPr>
+          <w:b/>
+          <w:bCs/>
+        </w:rPr>
+        <w:t xml:space="preserve"> </w:t>
+      </w:r>
+      <w:r>
+        <w:rPr>
+          <w:b/>
+          <w:bCs/>
+          <w:color w:val="FF0000"/>
+        </w:rPr>
+        <w:t>ANY NATIONAL SECURITY SECRECY</w:t>
+      </w:r>
+      <w:r>
+        <w:rPr>
+          <w:b/>
+          <w:bCs/>
+        </w:rPr>
+        <w:t>;</w:t>
+      </w:r>
+    </w:p>
+    <w:p>
+      <w:pPr>
+        <w:ind w:left="720"/>
+        <w:jc w:val="both"/>
+        <w:rPr>
+          <w:b/>
+          <w:bCs/>
+        </w:rPr>
+      </w:pPr>
+      <w:r>
+        <w:rPr>
+          <w:u w:val="single"/>
+        </w:rPr>
+        <w:t>PREVENTION SECURITY SYSTEM</w:t>
+      </w:r>
+      <w:r>
+        <w:rPr>
+          <w:u w:val="single"/>
+        </w:rPr>
+        <w:t>:</w:t>
+      </w:r>
+      <w:r>
+        <w:t xml:space="preserve"> </w:t>
+      </w:r>
+      <w:r>
+        <w:rPr>
+          <w:b/>
+          <w:bCs/>
+          <w:color w:val="FF0000"/>
+        </w:rPr>
+        <w:t xml:space="preserve">ANY </w:t>
+      </w:r>
+      <w:r>
+        <w:rPr>
+          <w:b/>
+          <w:bCs/>
+          <w:color w:val="FF0000"/>
+        </w:rPr>
+        <w:t>ILLEGAL USAGE</w:t>
+      </w:r>
+      <w:r>
+        <w:rPr>
+          <w:b/>
+          <w:bCs/>
+        </w:rPr>
+        <w:t xml:space="preserve"> </w:t>
+      </w:r>
+      <w:r>
+        <w:rPr>
+          <w:b/>
+          <w:bCs/>
+          <w:color w:val="0070C0"/>
+        </w:rPr>
+        <w:t>OF</w:t>
+      </w:r>
+      <w:r>
+        <w:rPr>
+          <w:b/>
+          <w:bCs/>
+        </w:rPr>
+        <w:t xml:space="preserve"> </w:t>
+      </w:r>
+      <w:r>
+        <w:rPr>
+          <w:b/>
+          <w:bCs/>
+          <w:color w:val="FF0000"/>
+        </w:rPr>
+        <w:t>ANY NATIONAL SECURITY SNAP</w:t>
+      </w:r>
+      <w:r>
+        <w:rPr>
+          <w:b/>
+          <w:bCs/>
+        </w:rPr>
+        <w:t>;</w:t>
+      </w:r>
+    </w:p>
+    <w:p>
+      <w:pPr>
+        <w:ind w:left="720"/>
+        <w:jc w:val="both"/>
+        <w:rPr>
+          <w:b/>
+          <w:bCs/>
+        </w:rPr>
+      </w:pPr>
+      <w:r>
+        <w:rPr>
+          <w:u w:val="single"/>
+        </w:rPr>
+        <w:t>PREVENTION SECURITY SYSTEM</w:t>
+      </w:r>
+      <w:r>
+        <w:rPr>
+          <w:u w:val="single"/>
+        </w:rPr>
+        <w:t>:</w:t>
+      </w:r>
+      <w:r>
+        <w:t xml:space="preserve"> </w:t>
+      </w:r>
+      <w:r>
+        <w:rPr>
+          <w:b/>
+          <w:bCs/>
+          <w:color w:val="FF0000"/>
+        </w:rPr>
+        <w:t xml:space="preserve">ANY </w:t>
+      </w:r>
+      <w:r>
+        <w:rPr>
+          <w:b/>
+          <w:bCs/>
+          <w:color w:val="FF0000"/>
+        </w:rPr>
+        <w:t>ILLEGAL USAGE</w:t>
+      </w:r>
+      <w:r>
+        <w:rPr>
+          <w:b/>
+          <w:bCs/>
+        </w:rPr>
+        <w:t xml:space="preserve"> </w:t>
+      </w:r>
+      <w:r>
+        <w:rPr>
+          <w:b/>
+          <w:bCs/>
+          <w:color w:val="0070C0"/>
+        </w:rPr>
+        <w:t>OF</w:t>
+      </w:r>
+      <w:r>
+        <w:rPr>
+          <w:b/>
+          <w:bCs/>
+        </w:rPr>
+        <w:t xml:space="preserve"> </w:t>
+      </w:r>
+      <w:r>
+        <w:rPr>
+          <w:b/>
+          <w:bCs/>
+          <w:color w:val="FF0000"/>
+        </w:rPr>
+        <w:t>ANY NATIONAL SECURITY STACK</w:t>
+      </w:r>
+      <w:r>
+        <w:rPr>
+          <w:b/>
+          <w:bCs/>
+        </w:rPr>
+        <w:t>;</w:t>
+      </w:r>
+    </w:p>
+    <w:p>
+      <w:pPr>
+        <w:ind w:left="720"/>
+        <w:jc w:val="both"/>
+        <w:rPr>
+          <w:b/>
+          <w:bCs/>
+        </w:rPr>
+      </w:pPr>
+      <w:r>
+        <w:rPr>
+          <w:u w:val="single"/>
+        </w:rPr>
+        <w:t>PREVENTION SECURITY SYSTEM</w:t>
+      </w:r>
+      <w:r>
+        <w:rPr>
+          <w:u w:val="single"/>
+        </w:rPr>
+        <w:t>:</w:t>
+      </w:r>
+      <w:r>
+        <w:t xml:space="preserve"> </w:t>
+      </w:r>
+      <w:r>
+        <w:rPr>
+          <w:b/>
+          <w:bCs/>
+          <w:color w:val="FF0000"/>
+        </w:rPr>
+        <w:t xml:space="preserve">ANY </w:t>
+      </w:r>
+      <w:r>
+        <w:rPr>
+          <w:b/>
+          <w:bCs/>
+          <w:color w:val="FF0000"/>
+        </w:rPr>
+        <w:t>ILLEGAL USAGE</w:t>
+      </w:r>
+      <w:r>
+        <w:rPr>
+          <w:b/>
+          <w:bCs/>
+        </w:rPr>
+        <w:t xml:space="preserve"> </w:t>
+      </w:r>
+      <w:r>
+        <w:rPr>
+          <w:b/>
+          <w:bCs/>
+          <w:color w:val="0070C0"/>
+        </w:rPr>
+        <w:t>OF</w:t>
+      </w:r>
+      <w:r>
+        <w:rPr>
+          <w:b/>
+          <w:bCs/>
+        </w:rPr>
+        <w:t xml:space="preserve"> </w:t>
+      </w:r>
+      <w:r>
+        <w:rPr>
+          <w:b/>
+          <w:bCs/>
+          <w:color w:val="FF0000"/>
+        </w:rPr>
+        <w:t>ANY NATIONAL SECURITY SUBSTITUTE</w:t>
+      </w:r>
+      <w:r>
+        <w:rPr>
+          <w:b/>
+          <w:bCs/>
+        </w:rPr>
+        <w:t>;</w:t>
+      </w:r>
+    </w:p>
+    <w:p>
+      <w:pPr>
+        <w:ind w:left="720"/>
+        <w:jc w:val="both"/>
+        <w:rPr>
+          <w:b/>
+          <w:bCs/>
+        </w:rPr>
+      </w:pPr>
+      <w:r>
+        <w:rPr>
+          <w:u w:val="single"/>
+        </w:rPr>
+        <w:t>PREVENTION SECURITY SYSTEM</w:t>
+      </w:r>
+      <w:r>
+        <w:rPr>
+          <w:u w:val="single"/>
+        </w:rPr>
+        <w:t>:</w:t>
+      </w:r>
+      <w:r>
+        <w:t xml:space="preserve"> </w:t>
+      </w:r>
+      <w:r>
+        <w:rPr>
+          <w:b/>
+          <w:bCs/>
+          <w:color w:val="FF0000"/>
+        </w:rPr>
+        <w:t xml:space="preserve">ANY </w:t>
+      </w:r>
+      <w:r>
+        <w:rPr>
+          <w:b/>
+          <w:bCs/>
+          <w:color w:val="FF0000"/>
+        </w:rPr>
+        <w:t>ILLEGAL USAGE</w:t>
+      </w:r>
+      <w:r>
+        <w:rPr>
+          <w:b/>
+          <w:bCs/>
+        </w:rPr>
+        <w:t xml:space="preserve"> </w:t>
+      </w:r>
+      <w:r>
+        <w:rPr>
+          <w:b/>
+          <w:bCs/>
+          <w:color w:val="0070C0"/>
+        </w:rPr>
+        <w:t>OF</w:t>
+      </w:r>
+      <w:r>
+        <w:rPr>
+          <w:b/>
+          <w:bCs/>
+        </w:rPr>
+        <w:t xml:space="preserve"> </w:t>
+      </w:r>
+      <w:r>
+        <w:rPr>
+          <w:b/>
+          <w:bCs/>
+          <w:color w:val="FF0000"/>
+        </w:rPr>
+        <w:t>ANY NATIONAL SECURITY SWAP</w:t>
       </w:r>
       <w:r>
         <w:rPr>
@@ -1000,7 +2717,7 @@
           <w:bCs/>
           <w:color w:val="FF0000"/>
         </w:rPr>
-        <w:t>MANUAL OVERRIDE</w:t>
+        <w:t>INDIRECT EXECTION</w:t>
       </w:r>
       <w:r>
         <w:rPr>
@@ -1051,6 +2768,57 @@
           <w:bCs/>
           <w:color w:val="FF0000"/>
         </w:rPr>
+        <w:t>MANUAL OVERRIDE</w:t>
+      </w:r>
+      <w:r>
+        <w:rPr>
+          <w:b/>
+          <w:bCs/>
+        </w:rPr>
+        <w:t>;</w:t>
+      </w:r>
+    </w:p>
+    <w:p>
+      <w:pPr>
+        <w:ind w:left="360"/>
+        <w:jc w:val="both"/>
+        <w:rPr>
+          <w:b/>
+          <w:bCs/>
+        </w:rPr>
+      </w:pPr>
+      <w:r>
+        <w:tab/>
+      </w:r>
+      <w:r>
+        <w:rPr>
+          <w:u w:val="single"/>
+        </w:rPr>
+        <w:t>PREVENTION SECURITY SYSTEM</w:t>
+      </w:r>
+      <w:r>
+        <w:rPr>
+          <w:u w:val="single"/>
+        </w:rPr>
+        <w:t>:</w:t>
+      </w:r>
+      <w:r>
+        <w:t xml:space="preserve"> </w:t>
+      </w:r>
+      <w:r>
+        <w:rPr>
+          <w:b/>
+          <w:bCs/>
+          <w:color w:val="FF0000"/>
+        </w:rPr>
+        <w:t xml:space="preserve">ANY </w:t>
+      </w:r>
+      <w:r>
+        <w:rPr>
+          <w:b/>
+          <w:bCs/>
+          <w:color w:val="FF0000"/>
+        </w:rPr>
         <w:t>MASS WAR CRIME</w:t>
       </w:r>
       <w:r>
@@ -1063,7 +2831,7 @@
     </w:p>
     <w:p>
       <w:pPr>
-        <w:ind w:left="720"/>
+        <w:ind w:left="360" w:firstLine="360"/>
         <w:jc w:val="both"/>
         <w:rPr>
           <w:b/>
@@ -1099,37 +2867,7 @@
           <w:bCs/>
           <w:color w:val="FF0000"/>
         </w:rPr>
-        <w:t>ILLEGAL USAGE</w:t>
-      </w:r>
-      <w:r>
-        <w:rPr>
-          <w:b/>
-          <w:bCs/>
-        </w:rPr>
-        <w:t xml:space="preserve"> </w:t>
-      </w:r>
-      <w:r>
-        <w:rPr>
-          <w:b/>
-          <w:bCs/>
-          <w:color w:val="0070C0"/>
-        </w:rPr>
-        <w:t>OF</w:t>
-      </w:r>
-      <w:r>
-        <w:rPr>
-          <w:b/>
-          <w:bCs/>
-        </w:rPr>
-        <w:t xml:space="preserve"> </w:t>
-      </w:r>
-      <w:r>
-        <w:rPr>
-          <w:b/>
-          <w:bCs/>
-          <w:color w:val="FF0000"/>
-        </w:rPr>
-        <w:t>ANY NATIONAL SECURITY ALTERNATIVE</w:t>
+        <w:t>POSITIONAL EXECUTION STRATEGIES</w:t>
       </w:r>
       <w:r>
         <w:rPr>
@@ -1141,7 +2879,7 @@
     </w:p>
     <w:p>
       <w:pPr>
-        <w:ind w:left="720"/>
+        <w:ind w:left="360" w:firstLine="360"/>
         <w:jc w:val="both"/>
         <w:rPr>
           <w:b/>
@@ -1177,37 +2915,7 @@
           <w:bCs/>
           <w:color w:val="FF0000"/>
         </w:rPr>
-        <w:t>ILLEGAL USAGE</w:t>
-      </w:r>
-      <w:r>
-        <w:rPr>
-          <w:b/>
-          <w:bCs/>
-        </w:rPr>
-        <w:t xml:space="preserve"> </w:t>
-      </w:r>
-      <w:r>
-        <w:rPr>
-          <w:b/>
-          <w:bCs/>
-          <w:color w:val="0070C0"/>
-        </w:rPr>
-        <w:t>OF</w:t>
-      </w:r>
-      <w:r>
-        <w:rPr>
-          <w:b/>
-          <w:bCs/>
-        </w:rPr>
-        <w:t xml:space="preserve"> </w:t>
-      </w:r>
-      <w:r>
-        <w:rPr>
-          <w:b/>
-          <w:bCs/>
-          <w:color w:val="FF0000"/>
-        </w:rPr>
-        <w:t>ANY NATIONAL SECURITY ARRAY</w:t>
+        <w:t>PRISONER OF WAR</w:t>
       </w:r>
       <w:r>
         <w:rPr>
@@ -1219,319 +2927,7 @@
     </w:p>
     <w:p>
       <w:pPr>
-        <w:ind w:left="720"/>
-        <w:jc w:val="both"/>
-        <w:rPr>
-          <w:b/>
-          <w:bCs/>
-        </w:rPr>
-      </w:pPr>
-      <w:r>
-        <w:rPr>
-          <w:u w:val="single"/>
-        </w:rPr>
-        <w:t>PREVENTION SECURITY SYSTEM</w:t>
-      </w:r>
-      <w:r>
-        <w:rPr>
-          <w:u w:val="single"/>
-        </w:rPr>
-        <w:t>:</w:t>
-      </w:r>
-      <w:r>
-        <w:t xml:space="preserve"> </w:t>
-      </w:r>
-      <w:r>
-        <w:rPr>
-          <w:b/>
-          <w:bCs/>
-          <w:color w:val="FF0000"/>
-        </w:rPr>
-        <w:t xml:space="preserve">ANY </w:t>
-      </w:r>
-      <w:r>
-        <w:rPr>
-          <w:b/>
-          <w:bCs/>
-          <w:color w:val="FF0000"/>
-        </w:rPr>
-        <w:t>ILLEGAL USAGE</w:t>
-      </w:r>
-      <w:r>
-        <w:rPr>
-          <w:b/>
-          <w:bCs/>
-        </w:rPr>
-        <w:t xml:space="preserve"> </w:t>
-      </w:r>
-      <w:r>
-        <w:rPr>
-          <w:b/>
-          <w:bCs/>
-          <w:color w:val="0070C0"/>
-        </w:rPr>
-        <w:t>OF</w:t>
-      </w:r>
-      <w:r>
-        <w:rPr>
-          <w:b/>
-          <w:bCs/>
-        </w:rPr>
-        <w:t xml:space="preserve"> </w:t>
-      </w:r>
-      <w:r>
-        <w:rPr>
-          <w:b/>
-          <w:bCs/>
-          <w:color w:val="FF0000"/>
-        </w:rPr>
-        <w:t>ANY NATIONAL SECURITY AUTHORIZATION</w:t>
-      </w:r>
-      <w:r>
-        <w:rPr>
-          <w:b/>
-          <w:bCs/>
-        </w:rPr>
-        <w:t>;</w:t>
-      </w:r>
-    </w:p>
-    <w:p>
-      <w:pPr>
-        <w:ind w:left="720"/>
-        <w:jc w:val="both"/>
-        <w:rPr>
-          <w:b/>
-          <w:bCs/>
-        </w:rPr>
-      </w:pPr>
-      <w:r>
-        <w:rPr>
-          <w:u w:val="single"/>
-        </w:rPr>
-        <w:t>PREVENTION SECURITY SYSTEM</w:t>
-      </w:r>
-      <w:r>
-        <w:rPr>
-          <w:u w:val="single"/>
-        </w:rPr>
-        <w:t>:</w:t>
-      </w:r>
-      <w:r>
-        <w:t xml:space="preserve"> </w:t>
-      </w:r>
-      <w:r>
-        <w:rPr>
-          <w:b/>
-          <w:bCs/>
-          <w:color w:val="FF0000"/>
-        </w:rPr>
-        <w:t xml:space="preserve">ANY </w:t>
-      </w:r>
-      <w:r>
-        <w:rPr>
-          <w:b/>
-          <w:bCs/>
-          <w:color w:val="FF0000"/>
-        </w:rPr>
-        <w:t>ILLEGAL USAGE</w:t>
-      </w:r>
-      <w:r>
-        <w:rPr>
-          <w:b/>
-          <w:bCs/>
-        </w:rPr>
-        <w:t xml:space="preserve"> </w:t>
-      </w:r>
-      <w:r>
-        <w:rPr>
-          <w:b/>
-          <w:bCs/>
-          <w:color w:val="0070C0"/>
-        </w:rPr>
-        <w:t>OF</w:t>
-      </w:r>
-      <w:r>
-        <w:rPr>
-          <w:b/>
-          <w:bCs/>
-        </w:rPr>
-        <w:t xml:space="preserve"> </w:t>
-      </w:r>
-      <w:r>
-        <w:rPr>
-          <w:b/>
-          <w:bCs/>
-          <w:color w:val="FF0000"/>
-        </w:rPr>
-        <w:t>ANY NATIONAL SECURITY CENSOR</w:t>
-      </w:r>
-      <w:r>
-        <w:rPr>
-          <w:b/>
-          <w:bCs/>
-        </w:rPr>
-        <w:t>;</w:t>
-      </w:r>
-    </w:p>
-    <w:p>
-      <w:pPr>
-        <w:ind w:left="720"/>
-        <w:jc w:val="both"/>
-        <w:rPr>
-          <w:b/>
-          <w:bCs/>
-        </w:rPr>
-      </w:pPr>
-      <w:r>
-        <w:rPr>
-          <w:u w:val="single"/>
-        </w:rPr>
-        <w:t>PREVENTION SECURITY SYSTEM</w:t>
-      </w:r>
-      <w:r>
-        <w:rPr>
-          <w:u w:val="single"/>
-        </w:rPr>
-        <w:t>:</w:t>
-      </w:r>
-      <w:r>
-        <w:t xml:space="preserve"> </w:t>
-      </w:r>
-      <w:r>
-        <w:rPr>
-          <w:b/>
-          <w:bCs/>
-          <w:color w:val="FF0000"/>
-        </w:rPr>
-        <w:t xml:space="preserve">ANY </w:t>
-      </w:r>
-      <w:r>
-        <w:rPr>
-          <w:b/>
-          <w:bCs/>
-          <w:color w:val="FF0000"/>
-        </w:rPr>
-        <w:t>ILLEGAL USAGE</w:t>
-      </w:r>
-      <w:r>
-        <w:rPr>
-          <w:b/>
-          <w:bCs/>
-        </w:rPr>
-        <w:t xml:space="preserve"> </w:t>
-      </w:r>
-      <w:r>
-        <w:rPr>
-          <w:b/>
-          <w:bCs/>
-          <w:color w:val="0070C0"/>
-        </w:rPr>
-        <w:t>OF</w:t>
-      </w:r>
-      <w:r>
-        <w:rPr>
-          <w:b/>
-          <w:bCs/>
-        </w:rPr>
-        <w:t xml:space="preserve"> </w:t>
-      </w:r>
-      <w:r>
-        <w:rPr>
-          <w:b/>
-          <w:bCs/>
-          <w:color w:val="FF0000"/>
-        </w:rPr>
-        <w:t>ANY NATIONAL SECURITY CLASSIFICATION</w:t>
-      </w:r>
-      <w:r>
-        <w:rPr>
-          <w:b/>
-          <w:bCs/>
-        </w:rPr>
-        <w:t>;</w:t>
-      </w:r>
-    </w:p>
-    <w:p>
-      <w:pPr>
-        <w:ind w:left="720"/>
-        <w:jc w:val="both"/>
-        <w:rPr>
-          <w:b/>
-          <w:bCs/>
-        </w:rPr>
-      </w:pPr>
-      <w:r>
-        <w:rPr>
-          <w:u w:val="single"/>
-        </w:rPr>
-        <w:t>PREVENTION SECURITY SYSTEM</w:t>
-      </w:r>
-      <w:r>
-        <w:rPr>
-          <w:u w:val="single"/>
-        </w:rPr>
-        <w:t>:</w:t>
-      </w:r>
-      <w:r>
-        <w:t xml:space="preserve"> </w:t>
-      </w:r>
-      <w:r>
-        <w:rPr>
-          <w:b/>
-          <w:bCs/>
-          <w:color w:val="FF0000"/>
-        </w:rPr>
-        <w:t xml:space="preserve">ANY </w:t>
-      </w:r>
-      <w:r>
-        <w:rPr>
-          <w:b/>
-          <w:bCs/>
-          <w:color w:val="FF0000"/>
-        </w:rPr>
-        <w:t>ILLEGAL USAGE</w:t>
-      </w:r>
-      <w:r>
-        <w:rPr>
-          <w:b/>
-          <w:bCs/>
-        </w:rPr>
-        <w:t xml:space="preserve"> </w:t>
-      </w:r>
-      <w:r>
-        <w:rPr>
-          <w:b/>
-          <w:bCs/>
-          <w:color w:val="0070C0"/>
-        </w:rPr>
-        <w:t>OF</w:t>
-      </w:r>
-      <w:r>
-        <w:rPr>
-          <w:b/>
-          <w:bCs/>
-        </w:rPr>
-        <w:t xml:space="preserve"> </w:t>
-      </w:r>
-      <w:r>
-        <w:rPr>
-          <w:b/>
-          <w:bCs/>
-          <w:color w:val="FF0000"/>
-        </w:rPr>
-        <w:t>ANY NATIONAL SECURITY CLICK</w:t>
-      </w:r>
-      <w:r>
-        <w:rPr>
-          <w:b/>
-          <w:bCs/>
-        </w:rPr>
-        <w:t>;</w:t>
-      </w:r>
-    </w:p>
-    <w:p>
-      <w:pPr>
-        <w:ind w:left="720"/>
+        <w:ind w:left="360" w:firstLine="360"/>
         <w:jc w:val="both"/>
         <w:rPr>
           <w:b/>
@@ -1568,1223 +2964,7 @@
           <w:bCs/>
           <w:color w:val="FF0000"/>
         </w:rPr>
-        <w:t>ILLEGAL USAGE</w:t>
-      </w:r>
-      <w:r>
-        <w:rPr>
-          <w:b/>
-          <w:bCs/>
-        </w:rPr>
-        <w:t xml:space="preserve"> </w:t>
-      </w:r>
-      <w:r>
-        <w:rPr>
-          <w:b/>
-          <w:bCs/>
-          <w:color w:val="0070C0"/>
-        </w:rPr>
-        <w:t>OF</w:t>
-      </w:r>
-      <w:r>
-        <w:rPr>
-          <w:b/>
-          <w:bCs/>
-        </w:rPr>
-        <w:t xml:space="preserve"> </w:t>
-      </w:r>
-      <w:r>
-        <w:rPr>
-          <w:b/>
-          <w:bCs/>
-          <w:color w:val="FF0000"/>
-        </w:rPr>
-        <w:t>ANY NATIONAL SECURITY DERIVATIVE</w:t>
-      </w:r>
-      <w:r>
-        <w:rPr>
-          <w:b/>
-          <w:bCs/>
-        </w:rPr>
-        <w:t>;</w:t>
-      </w:r>
-    </w:p>
-    <w:p>
-      <w:pPr>
-        <w:ind w:left="720"/>
-        <w:jc w:val="both"/>
-        <w:rPr>
-          <w:b/>
-          <w:bCs/>
-        </w:rPr>
-      </w:pPr>
-      <w:r>
-        <w:rPr>
-          <w:u w:val="single"/>
-        </w:rPr>
-        <w:t>PREVENTION SECURITY SYSTEM</w:t>
-      </w:r>
-      <w:r>
-        <w:rPr>
-          <w:u w:val="single"/>
-        </w:rPr>
-        <w:t>:</w:t>
-      </w:r>
-      <w:r>
-        <w:t xml:space="preserve"> </w:t>
-      </w:r>
-      <w:r>
-        <w:rPr>
-          <w:b/>
-          <w:bCs/>
-          <w:color w:val="FF0000"/>
-        </w:rPr>
-        <w:t xml:space="preserve">ANY </w:t>
-      </w:r>
-      <w:r>
-        <w:rPr>
-          <w:b/>
-          <w:bCs/>
-          <w:color w:val="FF0000"/>
-        </w:rPr>
-        <w:t>ILLEGAL USAGE</w:t>
-      </w:r>
-      <w:r>
-        <w:rPr>
-          <w:b/>
-          <w:bCs/>
-        </w:rPr>
-        <w:t xml:space="preserve"> </w:t>
-      </w:r>
-      <w:r>
-        <w:rPr>
-          <w:b/>
-          <w:bCs/>
-          <w:color w:val="0070C0"/>
-        </w:rPr>
-        <w:t>OF</w:t>
-      </w:r>
-      <w:r>
-        <w:rPr>
-          <w:b/>
-          <w:bCs/>
-        </w:rPr>
-        <w:t xml:space="preserve"> </w:t>
-      </w:r>
-      <w:r>
-        <w:rPr>
-          <w:b/>
-          <w:bCs/>
-          <w:color w:val="FF0000"/>
-        </w:rPr>
-        <w:t xml:space="preserve">ANY NATIONAL SECURITY </w:t>
-      </w:r>
-      <w:r>
-        <w:rPr>
-          <w:b/>
-          <w:bCs/>
-          <w:color w:val="FF0000"/>
-        </w:rPr>
-        <w:t>DICTIONARY</w:t>
-      </w:r>
-      <w:r>
-        <w:rPr>
-          <w:b/>
-          <w:bCs/>
-        </w:rPr>
-        <w:t>;</w:t>
-      </w:r>
-    </w:p>
-    <w:p>
-      <w:pPr>
-        <w:ind w:left="720"/>
-        <w:jc w:val="both"/>
-        <w:rPr>
-          <w:b/>
-          <w:bCs/>
-        </w:rPr>
-      </w:pPr>
-      <w:r>
-        <w:rPr>
-          <w:u w:val="single"/>
-        </w:rPr>
-        <w:t>PREVENTION SECURITY SYSTEM</w:t>
-      </w:r>
-      <w:r>
-        <w:rPr>
-          <w:u w:val="single"/>
-        </w:rPr>
-        <w:t>:</w:t>
-      </w:r>
-      <w:r>
-        <w:t xml:space="preserve"> </w:t>
-      </w:r>
-      <w:r>
-        <w:rPr>
-          <w:b/>
-          <w:bCs/>
-          <w:color w:val="FF0000"/>
-        </w:rPr>
-        <w:t xml:space="preserve">ANY </w:t>
-      </w:r>
-      <w:r>
-        <w:rPr>
-          <w:b/>
-          <w:bCs/>
-          <w:color w:val="FF0000"/>
-        </w:rPr>
-        <w:t>ILLEGAL USAGE</w:t>
-      </w:r>
-      <w:r>
-        <w:rPr>
-          <w:b/>
-          <w:bCs/>
-        </w:rPr>
-        <w:t xml:space="preserve"> </w:t>
-      </w:r>
-      <w:r>
-        <w:rPr>
-          <w:b/>
-          <w:bCs/>
-          <w:color w:val="0070C0"/>
-        </w:rPr>
-        <w:t>OF</w:t>
-      </w:r>
-      <w:r>
-        <w:rPr>
-          <w:b/>
-          <w:bCs/>
-        </w:rPr>
-        <w:t xml:space="preserve"> </w:t>
-      </w:r>
-      <w:r>
-        <w:rPr>
-          <w:b/>
-          <w:bCs/>
-          <w:color w:val="FF0000"/>
-        </w:rPr>
-        <w:t>ANY NATIONAL SECURITY HIDDEN</w:t>
-      </w:r>
-      <w:r>
-        <w:rPr>
-          <w:b/>
-          <w:bCs/>
-        </w:rPr>
-        <w:t>;</w:t>
-      </w:r>
-    </w:p>
-    <w:p>
-      <w:pPr>
-        <w:ind w:left="720"/>
-        <w:jc w:val="both"/>
-        <w:rPr>
-          <w:b/>
-          <w:bCs/>
-        </w:rPr>
-      </w:pPr>
-      <w:r>
-        <w:rPr>
-          <w:u w:val="single"/>
-        </w:rPr>
-        <w:t>PREVENTION SECURITY SYSTEM</w:t>
-      </w:r>
-      <w:r>
-        <w:rPr>
-          <w:u w:val="single"/>
-        </w:rPr>
-        <w:t>:</w:t>
-      </w:r>
-      <w:r>
-        <w:t xml:space="preserve"> </w:t>
-      </w:r>
-      <w:r>
-        <w:rPr>
-          <w:b/>
-          <w:bCs/>
-          <w:color w:val="FF0000"/>
-        </w:rPr>
-        <w:t xml:space="preserve">ANY </w:t>
-      </w:r>
-      <w:r>
-        <w:rPr>
-          <w:b/>
-          <w:bCs/>
-          <w:color w:val="FF0000"/>
-        </w:rPr>
-        <w:t>ILLEGAL USAGE</w:t>
-      </w:r>
-      <w:r>
-        <w:rPr>
-          <w:b/>
-          <w:bCs/>
-        </w:rPr>
-        <w:t xml:space="preserve"> </w:t>
-      </w:r>
-      <w:r>
-        <w:rPr>
-          <w:b/>
-          <w:bCs/>
-          <w:color w:val="0070C0"/>
-        </w:rPr>
-        <w:t>OF</w:t>
-      </w:r>
-      <w:r>
-        <w:rPr>
-          <w:b/>
-          <w:bCs/>
-        </w:rPr>
-        <w:t xml:space="preserve"> </w:t>
-      </w:r>
-      <w:r>
-        <w:rPr>
-          <w:b/>
-          <w:bCs/>
-          <w:color w:val="FF0000"/>
-        </w:rPr>
-        <w:t>ANY NATIONAL SECURITY LIST</w:t>
-      </w:r>
-      <w:r>
-        <w:rPr>
-          <w:b/>
-          <w:bCs/>
-        </w:rPr>
-        <w:t>;</w:t>
-      </w:r>
-    </w:p>
-    <w:p>
-      <w:pPr>
-        <w:ind w:left="720"/>
-        <w:jc w:val="both"/>
-        <w:rPr>
-          <w:b/>
-          <w:bCs/>
-        </w:rPr>
-      </w:pPr>
-      <w:r>
-        <w:rPr>
-          <w:u w:val="single"/>
-        </w:rPr>
-        <w:t>PREVENTION SECURITY SYSTEM</w:t>
-      </w:r>
-      <w:r>
-        <w:rPr>
-          <w:u w:val="single"/>
-        </w:rPr>
-        <w:t>:</w:t>
-      </w:r>
-      <w:r>
-        <w:t xml:space="preserve"> </w:t>
-      </w:r>
-      <w:r>
-        <w:rPr>
-          <w:b/>
-          <w:bCs/>
-          <w:color w:val="FF0000"/>
-        </w:rPr>
-        <w:t xml:space="preserve">ANY </w:t>
-      </w:r>
-      <w:r>
-        <w:rPr>
-          <w:b/>
-          <w:bCs/>
-          <w:color w:val="FF0000"/>
-        </w:rPr>
-        <w:t>ILLEGAL USAGE</w:t>
-      </w:r>
-      <w:r>
-        <w:rPr>
-          <w:b/>
-          <w:bCs/>
-        </w:rPr>
-        <w:t xml:space="preserve"> </w:t>
-      </w:r>
-      <w:r>
-        <w:rPr>
-          <w:b/>
-          <w:bCs/>
-          <w:color w:val="0070C0"/>
-        </w:rPr>
-        <w:t>OF</w:t>
-      </w:r>
-      <w:r>
-        <w:rPr>
-          <w:b/>
-          <w:bCs/>
-        </w:rPr>
-        <w:t xml:space="preserve"> </w:t>
-      </w:r>
-      <w:r>
-        <w:rPr>
-          <w:b/>
-          <w:bCs/>
-          <w:color w:val="FF0000"/>
-        </w:rPr>
-        <w:t>ANY NATIONAL SECURITY MARKUP</w:t>
-      </w:r>
-      <w:r>
-        <w:rPr>
-          <w:b/>
-          <w:bCs/>
-        </w:rPr>
-        <w:t>;</w:t>
-      </w:r>
-    </w:p>
-    <w:p>
-      <w:pPr>
-        <w:ind w:left="720"/>
-        <w:jc w:val="both"/>
-        <w:rPr>
-          <w:b/>
-          <w:bCs/>
-        </w:rPr>
-      </w:pPr>
-      <w:r>
-        <w:rPr>
-          <w:u w:val="single"/>
-        </w:rPr>
-        <w:t>PREVENTION SECURITY SYSTEM</w:t>
-      </w:r>
-      <w:r>
-        <w:rPr>
-          <w:u w:val="single"/>
-        </w:rPr>
-        <w:t>:</w:t>
-      </w:r>
-      <w:r>
-        <w:t xml:space="preserve"> </w:t>
-      </w:r>
-      <w:r>
-        <w:rPr>
-          <w:b/>
-          <w:bCs/>
-          <w:color w:val="FF0000"/>
-        </w:rPr>
-        <w:t xml:space="preserve">ANY </w:t>
-      </w:r>
-      <w:r>
-        <w:rPr>
-          <w:b/>
-          <w:bCs/>
-          <w:color w:val="FF0000"/>
-        </w:rPr>
-        <w:t>ILLEGAL USAGE</w:t>
-      </w:r>
-      <w:r>
-        <w:rPr>
-          <w:b/>
-          <w:bCs/>
-        </w:rPr>
-        <w:t xml:space="preserve"> </w:t>
-      </w:r>
-      <w:r>
-        <w:rPr>
-          <w:b/>
-          <w:bCs/>
-          <w:color w:val="0070C0"/>
-        </w:rPr>
-        <w:t>OF</w:t>
-      </w:r>
-      <w:r>
-        <w:rPr>
-          <w:b/>
-          <w:bCs/>
-        </w:rPr>
-        <w:t xml:space="preserve"> </w:t>
-      </w:r>
-      <w:r>
-        <w:rPr>
-          <w:b/>
-          <w:bCs/>
-          <w:color w:val="FF0000"/>
-        </w:rPr>
-        <w:t>ANY NATIONAL SECURITY OPTION</w:t>
-      </w:r>
-      <w:r>
-        <w:rPr>
-          <w:b/>
-          <w:bCs/>
-        </w:rPr>
-        <w:t>;</w:t>
-      </w:r>
-    </w:p>
-    <w:p>
-      <w:pPr>
-        <w:ind w:left="720"/>
-        <w:jc w:val="both"/>
-        <w:rPr>
-          <w:b/>
-          <w:bCs/>
-        </w:rPr>
-      </w:pPr>
-      <w:r>
-        <w:rPr>
-          <w:u w:val="single"/>
-        </w:rPr>
-        <w:t>PREVENTION SECURITY SYSTEM</w:t>
-      </w:r>
-      <w:r>
-        <w:rPr>
-          <w:u w:val="single"/>
-        </w:rPr>
-        <w:t>:</w:t>
-      </w:r>
-      <w:r>
-        <w:t xml:space="preserve"> </w:t>
-      </w:r>
-      <w:r>
-        <w:rPr>
-          <w:b/>
-          <w:bCs/>
-          <w:color w:val="FF0000"/>
-        </w:rPr>
-        <w:t xml:space="preserve">ANY </w:t>
-      </w:r>
-      <w:r>
-        <w:rPr>
-          <w:b/>
-          <w:bCs/>
-          <w:color w:val="FF0000"/>
-        </w:rPr>
-        <w:t>ILLEGAL USAGE</w:t>
-      </w:r>
-      <w:r>
-        <w:rPr>
-          <w:b/>
-          <w:bCs/>
-        </w:rPr>
-        <w:t xml:space="preserve"> </w:t>
-      </w:r>
-      <w:r>
-        <w:rPr>
-          <w:b/>
-          <w:bCs/>
-          <w:color w:val="0070C0"/>
-        </w:rPr>
-        <w:t>OF</w:t>
-      </w:r>
-      <w:r>
-        <w:rPr>
-          <w:b/>
-          <w:bCs/>
-        </w:rPr>
-        <w:t xml:space="preserve"> </w:t>
-      </w:r>
-      <w:r>
-        <w:rPr>
-          <w:b/>
-          <w:bCs/>
-          <w:color w:val="FF0000"/>
-        </w:rPr>
-        <w:t>ANY NATIONAL SECURITY OVERRIDE</w:t>
-      </w:r>
-      <w:r>
-        <w:rPr>
-          <w:b/>
-          <w:bCs/>
-        </w:rPr>
-        <w:t>;</w:t>
-      </w:r>
-    </w:p>
-    <w:p>
-      <w:pPr>
-        <w:ind w:left="720"/>
-        <w:jc w:val="both"/>
-        <w:rPr>
-          <w:b/>
-          <w:bCs/>
-        </w:rPr>
-      </w:pPr>
-      <w:r>
-        <w:rPr>
-          <w:u w:val="single"/>
-        </w:rPr>
-        <w:t>PREVENTION SECURITY SYSTEM</w:t>
-      </w:r>
-      <w:r>
-        <w:rPr>
-          <w:u w:val="single"/>
-        </w:rPr>
-        <w:t>:</w:t>
-      </w:r>
-      <w:r>
-        <w:t xml:space="preserve"> </w:t>
-      </w:r>
-      <w:r>
-        <w:rPr>
-          <w:b/>
-          <w:bCs/>
-          <w:color w:val="FF0000"/>
-        </w:rPr>
-        <w:t xml:space="preserve">ANY </w:t>
-      </w:r>
-      <w:r>
-        <w:rPr>
-          <w:b/>
-          <w:bCs/>
-          <w:color w:val="FF0000"/>
-        </w:rPr>
-        <w:t>ILLEGAL USAGE</w:t>
-      </w:r>
-      <w:r>
-        <w:rPr>
-          <w:b/>
-          <w:bCs/>
-        </w:rPr>
-        <w:t xml:space="preserve"> </w:t>
-      </w:r>
-      <w:r>
-        <w:rPr>
-          <w:b/>
-          <w:bCs/>
-          <w:color w:val="0070C0"/>
-        </w:rPr>
-        <w:t>OF</w:t>
-      </w:r>
-      <w:r>
-        <w:rPr>
-          <w:b/>
-          <w:bCs/>
-        </w:rPr>
-        <w:t xml:space="preserve"> </w:t>
-      </w:r>
-      <w:r>
-        <w:rPr>
-          <w:b/>
-          <w:bCs/>
-          <w:color w:val="FF0000"/>
-        </w:rPr>
-        <w:t>ANY NATIONAL SECURITY POP</w:t>
-      </w:r>
-      <w:r>
-        <w:rPr>
-          <w:b/>
-          <w:bCs/>
-        </w:rPr>
-        <w:t>;</w:t>
-      </w:r>
-    </w:p>
-    <w:p>
-      <w:pPr>
-        <w:ind w:left="720"/>
-        <w:jc w:val="both"/>
-        <w:rPr>
-          <w:b/>
-          <w:bCs/>
-        </w:rPr>
-      </w:pPr>
-      <w:r>
-        <w:rPr>
-          <w:u w:val="single"/>
-        </w:rPr>
-        <w:t>PREVENTION SECURITY SYSTEM</w:t>
-      </w:r>
-      <w:r>
-        <w:rPr>
-          <w:u w:val="single"/>
-        </w:rPr>
-        <w:t>:</w:t>
-      </w:r>
-      <w:r>
-        <w:t xml:space="preserve"> </w:t>
-      </w:r>
-      <w:r>
-        <w:rPr>
-          <w:b/>
-          <w:bCs/>
-          <w:color w:val="FF0000"/>
-        </w:rPr>
-        <w:t xml:space="preserve">ANY </w:t>
-      </w:r>
-      <w:r>
-        <w:rPr>
-          <w:b/>
-          <w:bCs/>
-          <w:color w:val="FF0000"/>
-        </w:rPr>
-        <w:t>ILLEGAL USAGE</w:t>
-      </w:r>
-      <w:r>
-        <w:rPr>
-          <w:b/>
-          <w:bCs/>
-        </w:rPr>
-        <w:t xml:space="preserve"> </w:t>
-      </w:r>
-      <w:r>
-        <w:rPr>
-          <w:b/>
-          <w:bCs/>
-          <w:color w:val="0070C0"/>
-        </w:rPr>
-        <w:t>OF</w:t>
-      </w:r>
-      <w:r>
-        <w:rPr>
-          <w:b/>
-          <w:bCs/>
-        </w:rPr>
-        <w:t xml:space="preserve"> </w:t>
-      </w:r>
-      <w:r>
-        <w:rPr>
-          <w:b/>
-          <w:bCs/>
-          <w:color w:val="FF0000"/>
-        </w:rPr>
-        <w:t>ANY NATIONAL SECURITY P</w:t>
-      </w:r>
-      <w:r>
-        <w:rPr>
-          <w:b/>
-          <w:bCs/>
-          <w:color w:val="FF0000"/>
-        </w:rPr>
-        <w:t>UT</w:t>
-      </w:r>
-      <w:r>
-        <w:rPr>
-          <w:b/>
-          <w:bCs/>
-        </w:rPr>
-        <w:t>;</w:t>
-      </w:r>
-    </w:p>
-    <w:p>
-      <w:pPr>
-        <w:ind w:left="720"/>
-        <w:jc w:val="both"/>
-        <w:rPr>
-          <w:b/>
-          <w:bCs/>
-        </w:rPr>
-      </w:pPr>
-      <w:r>
-        <w:rPr>
-          <w:u w:val="single"/>
-        </w:rPr>
-        <w:t>PREVENTION SECURITY SYSTEM</w:t>
-      </w:r>
-      <w:r>
-        <w:rPr>
-          <w:u w:val="single"/>
-        </w:rPr>
-        <w:t>:</w:t>
-      </w:r>
-      <w:r>
-        <w:t xml:space="preserve"> </w:t>
-      </w:r>
-      <w:r>
-        <w:rPr>
-          <w:b/>
-          <w:bCs/>
-          <w:color w:val="FF0000"/>
-        </w:rPr>
-        <w:t xml:space="preserve">ANY </w:t>
-      </w:r>
-      <w:r>
-        <w:rPr>
-          <w:b/>
-          <w:bCs/>
-          <w:color w:val="FF0000"/>
-        </w:rPr>
-        <w:t>ILLEGAL USAGE</w:t>
-      </w:r>
-      <w:r>
-        <w:rPr>
-          <w:b/>
-          <w:bCs/>
-        </w:rPr>
-        <w:t xml:space="preserve"> </w:t>
-      </w:r>
-      <w:r>
-        <w:rPr>
-          <w:b/>
-          <w:bCs/>
-          <w:color w:val="0070C0"/>
-        </w:rPr>
-        <w:t>OF</w:t>
-      </w:r>
-      <w:r>
-        <w:rPr>
-          <w:b/>
-          <w:bCs/>
-        </w:rPr>
-        <w:t xml:space="preserve"> </w:t>
-      </w:r>
-      <w:r>
-        <w:rPr>
-          <w:b/>
-          <w:bCs/>
-          <w:color w:val="FF0000"/>
-        </w:rPr>
-        <w:t>ANY NATIONAL SECURITY REPLACEMENT</w:t>
-      </w:r>
-      <w:r>
-        <w:rPr>
-          <w:b/>
-          <w:bCs/>
-        </w:rPr>
-        <w:t>;</w:t>
-      </w:r>
-    </w:p>
-    <w:p>
-      <w:pPr>
-        <w:ind w:left="720"/>
-        <w:jc w:val="both"/>
-        <w:rPr>
-          <w:b/>
-          <w:bCs/>
-        </w:rPr>
-      </w:pPr>
-      <w:r>
-        <w:rPr>
-          <w:u w:val="single"/>
-        </w:rPr>
-        <w:t>PREVENTION SECURITY SYSTEM</w:t>
-      </w:r>
-      <w:r>
-        <w:rPr>
-          <w:u w:val="single"/>
-        </w:rPr>
-        <w:t>:</w:t>
-      </w:r>
-      <w:r>
-        <w:t xml:space="preserve"> </w:t>
-      </w:r>
-      <w:r>
-        <w:rPr>
-          <w:b/>
-          <w:bCs/>
-          <w:color w:val="FF0000"/>
-        </w:rPr>
-        <w:t xml:space="preserve">ANY </w:t>
-      </w:r>
-      <w:r>
-        <w:rPr>
-          <w:b/>
-          <w:bCs/>
-          <w:color w:val="FF0000"/>
-        </w:rPr>
-        <w:t>ILLEGAL USAGE</w:t>
-      </w:r>
-      <w:r>
-        <w:rPr>
-          <w:b/>
-          <w:bCs/>
-        </w:rPr>
-        <w:t xml:space="preserve"> </w:t>
-      </w:r>
-      <w:r>
-        <w:rPr>
-          <w:b/>
-          <w:bCs/>
-          <w:color w:val="0070C0"/>
-        </w:rPr>
-        <w:t>OF</w:t>
-      </w:r>
-      <w:r>
-        <w:rPr>
-          <w:b/>
-          <w:bCs/>
-        </w:rPr>
-        <w:t xml:space="preserve"> </w:t>
-      </w:r>
-      <w:r>
-        <w:rPr>
-          <w:b/>
-          <w:bCs/>
-          <w:color w:val="FF0000"/>
-        </w:rPr>
-        <w:t>ANY NATIONAL SECURITY QUEUE</w:t>
-      </w:r>
-      <w:r>
-        <w:rPr>
-          <w:b/>
-          <w:bCs/>
-        </w:rPr>
-        <w:t>;</w:t>
-      </w:r>
-    </w:p>
-    <w:p>
-      <w:pPr>
-        <w:ind w:left="720"/>
-        <w:jc w:val="both"/>
-        <w:rPr>
-          <w:b/>
-          <w:bCs/>
-        </w:rPr>
-      </w:pPr>
-      <w:r>
-        <w:rPr>
-          <w:u w:val="single"/>
-        </w:rPr>
-        <w:t>PREVENTION SECURITY SYSTEM</w:t>
-      </w:r>
-      <w:r>
-        <w:rPr>
-          <w:u w:val="single"/>
-        </w:rPr>
-        <w:t>:</w:t>
-      </w:r>
-      <w:r>
-        <w:t xml:space="preserve"> </w:t>
-      </w:r>
-      <w:r>
-        <w:rPr>
-          <w:b/>
-          <w:bCs/>
-          <w:color w:val="FF0000"/>
-        </w:rPr>
-        <w:t xml:space="preserve">ANY </w:t>
-      </w:r>
-      <w:r>
-        <w:rPr>
-          <w:b/>
-          <w:bCs/>
-          <w:color w:val="FF0000"/>
-        </w:rPr>
-        <w:t>ILLEGAL USAGE</w:t>
-      </w:r>
-      <w:r>
-        <w:rPr>
-          <w:b/>
-          <w:bCs/>
-        </w:rPr>
-        <w:t xml:space="preserve"> </w:t>
-      </w:r>
-      <w:r>
-        <w:rPr>
-          <w:b/>
-          <w:bCs/>
-          <w:color w:val="0070C0"/>
-        </w:rPr>
-        <w:t>OF</w:t>
-      </w:r>
-      <w:r>
-        <w:rPr>
-          <w:b/>
-          <w:bCs/>
-        </w:rPr>
-        <w:t xml:space="preserve"> </w:t>
-      </w:r>
-      <w:r>
-        <w:rPr>
-          <w:b/>
-          <w:bCs/>
-          <w:color w:val="FF0000"/>
-        </w:rPr>
-        <w:t>ANY NATIONAL SECURITY SECRECY</w:t>
-      </w:r>
-      <w:r>
-        <w:rPr>
-          <w:b/>
-          <w:bCs/>
-        </w:rPr>
-        <w:t>;</w:t>
-      </w:r>
-    </w:p>
-    <w:p>
-      <w:pPr>
-        <w:ind w:left="720"/>
-        <w:jc w:val="both"/>
-        <w:rPr>
-          <w:b/>
-          <w:bCs/>
-        </w:rPr>
-      </w:pPr>
-      <w:r>
-        <w:rPr>
-          <w:u w:val="single"/>
-        </w:rPr>
-        <w:t>PREVENTION SECURITY SYSTEM</w:t>
-      </w:r>
-      <w:r>
-        <w:rPr>
-          <w:u w:val="single"/>
-        </w:rPr>
-        <w:t>:</w:t>
-      </w:r>
-      <w:r>
-        <w:t xml:space="preserve"> </w:t>
-      </w:r>
-      <w:r>
-        <w:rPr>
-          <w:b/>
-          <w:bCs/>
-          <w:color w:val="FF0000"/>
-        </w:rPr>
-        <w:t xml:space="preserve">ANY </w:t>
-      </w:r>
-      <w:r>
-        <w:rPr>
-          <w:b/>
-          <w:bCs/>
-          <w:color w:val="FF0000"/>
-        </w:rPr>
-        <w:t>ILLEGAL USAGE</w:t>
-      </w:r>
-      <w:r>
-        <w:rPr>
-          <w:b/>
-          <w:bCs/>
-        </w:rPr>
-        <w:t xml:space="preserve"> </w:t>
-      </w:r>
-      <w:r>
-        <w:rPr>
-          <w:b/>
-          <w:bCs/>
-          <w:color w:val="0070C0"/>
-        </w:rPr>
-        <w:t>OF</w:t>
-      </w:r>
-      <w:r>
-        <w:rPr>
-          <w:b/>
-          <w:bCs/>
-        </w:rPr>
-        <w:t xml:space="preserve"> </w:t>
-      </w:r>
-      <w:r>
-        <w:rPr>
-          <w:b/>
-          <w:bCs/>
-          <w:color w:val="FF0000"/>
-        </w:rPr>
-        <w:t>ANY NATIONAL SECURITY SNAP</w:t>
-      </w:r>
-      <w:r>
-        <w:rPr>
-          <w:b/>
-          <w:bCs/>
-        </w:rPr>
-        <w:t>;</w:t>
-      </w:r>
-    </w:p>
-    <w:p>
-      <w:pPr>
-        <w:ind w:left="720"/>
-        <w:jc w:val="both"/>
-        <w:rPr>
-          <w:b/>
-          <w:bCs/>
-        </w:rPr>
-      </w:pPr>
-      <w:r>
-        <w:rPr>
-          <w:u w:val="single"/>
-        </w:rPr>
-        <w:t>PREVENTION SECURITY SYSTEM</w:t>
-      </w:r>
-      <w:r>
-        <w:rPr>
-          <w:u w:val="single"/>
-        </w:rPr>
-        <w:t>:</w:t>
-      </w:r>
-      <w:r>
-        <w:t xml:space="preserve"> </w:t>
-      </w:r>
-      <w:r>
-        <w:rPr>
-          <w:b/>
-          <w:bCs/>
-          <w:color w:val="FF0000"/>
-        </w:rPr>
-        <w:t xml:space="preserve">ANY </w:t>
-      </w:r>
-      <w:r>
-        <w:rPr>
-          <w:b/>
-          <w:bCs/>
-          <w:color w:val="FF0000"/>
-        </w:rPr>
-        <w:t>ILLEGAL USAGE</w:t>
-      </w:r>
-      <w:r>
-        <w:rPr>
-          <w:b/>
-          <w:bCs/>
-        </w:rPr>
-        <w:t xml:space="preserve"> </w:t>
-      </w:r>
-      <w:r>
-        <w:rPr>
-          <w:b/>
-          <w:bCs/>
-          <w:color w:val="0070C0"/>
-        </w:rPr>
-        <w:t>OF</w:t>
-      </w:r>
-      <w:r>
-        <w:rPr>
-          <w:b/>
-          <w:bCs/>
-        </w:rPr>
-        <w:t xml:space="preserve"> </w:t>
-      </w:r>
-      <w:r>
-        <w:rPr>
-          <w:b/>
-          <w:bCs/>
-          <w:color w:val="FF0000"/>
-        </w:rPr>
-        <w:t>ANY NATIONAL SECURITY STACK</w:t>
-      </w:r>
-      <w:r>
-        <w:rPr>
-          <w:b/>
-          <w:bCs/>
-        </w:rPr>
-        <w:t>;</w:t>
-      </w:r>
-    </w:p>
-    <w:p>
-      <w:pPr>
-        <w:ind w:left="720"/>
-        <w:jc w:val="both"/>
-        <w:rPr>
-          <w:b/>
-          <w:bCs/>
-        </w:rPr>
-      </w:pPr>
-      <w:r>
-        <w:rPr>
-          <w:u w:val="single"/>
-        </w:rPr>
-        <w:t>PREVENTION SECURITY SYSTEM</w:t>
-      </w:r>
-      <w:r>
-        <w:rPr>
-          <w:u w:val="single"/>
-        </w:rPr>
-        <w:t>:</w:t>
-      </w:r>
-      <w:r>
-        <w:t xml:space="preserve"> </w:t>
-      </w:r>
-      <w:r>
-        <w:rPr>
-          <w:b/>
-          <w:bCs/>
-          <w:color w:val="FF0000"/>
-        </w:rPr>
-        <w:t xml:space="preserve">ANY </w:t>
-      </w:r>
-      <w:r>
-        <w:rPr>
-          <w:b/>
-          <w:bCs/>
-          <w:color w:val="FF0000"/>
-        </w:rPr>
-        <w:t>ILLEGAL USAGE</w:t>
-      </w:r>
-      <w:r>
-        <w:rPr>
-          <w:b/>
-          <w:bCs/>
-        </w:rPr>
-        <w:t xml:space="preserve"> </w:t>
-      </w:r>
-      <w:r>
-        <w:rPr>
-          <w:b/>
-          <w:bCs/>
-          <w:color w:val="0070C0"/>
-        </w:rPr>
-        <w:t>OF</w:t>
-      </w:r>
-      <w:r>
-        <w:rPr>
-          <w:b/>
-          <w:bCs/>
-        </w:rPr>
-        <w:t xml:space="preserve"> </w:t>
-      </w:r>
-      <w:r>
-        <w:rPr>
-          <w:b/>
-          <w:bCs/>
-          <w:color w:val="FF0000"/>
-        </w:rPr>
-        <w:t>ANY NATIONAL SECURITY SUBSTITUTE</w:t>
-      </w:r>
-      <w:r>
-        <w:rPr>
-          <w:b/>
-          <w:bCs/>
-        </w:rPr>
-        <w:t>;</w:t>
-      </w:r>
-    </w:p>
-    <w:p>
-      <w:pPr>
-        <w:ind w:left="720"/>
-        <w:jc w:val="both"/>
-        <w:rPr>
-          <w:b/>
-          <w:bCs/>
-        </w:rPr>
-      </w:pPr>
-      <w:r>
-        <w:rPr>
-          <w:u w:val="single"/>
-        </w:rPr>
-        <w:t>PREVENTION SECURITY SYSTEM</w:t>
-      </w:r>
-      <w:r>
-        <w:rPr>
-          <w:u w:val="single"/>
-        </w:rPr>
-        <w:t>:</w:t>
-      </w:r>
-      <w:r>
-        <w:t xml:space="preserve"> </w:t>
-      </w:r>
-      <w:r>
-        <w:rPr>
-          <w:b/>
-          <w:bCs/>
-          <w:color w:val="FF0000"/>
-        </w:rPr>
-        <w:t xml:space="preserve">ANY </w:t>
-      </w:r>
-      <w:r>
-        <w:rPr>
-          <w:b/>
-          <w:bCs/>
-          <w:color w:val="FF0000"/>
-        </w:rPr>
-        <w:t>ILLEGAL USAGE</w:t>
-      </w:r>
-      <w:r>
-        <w:rPr>
-          <w:b/>
-          <w:bCs/>
-        </w:rPr>
-        <w:t xml:space="preserve"> </w:t>
-      </w:r>
-      <w:r>
-        <w:rPr>
-          <w:b/>
-          <w:bCs/>
-          <w:color w:val="0070C0"/>
-        </w:rPr>
-        <w:t>OF</w:t>
-      </w:r>
-      <w:r>
-        <w:rPr>
-          <w:b/>
-          <w:bCs/>
-        </w:rPr>
-        <w:t xml:space="preserve"> </w:t>
-      </w:r>
-      <w:r>
-        <w:rPr>
-          <w:b/>
-          <w:bCs/>
-          <w:color w:val="FF0000"/>
-        </w:rPr>
-        <w:t>ANY NATIONAL SECURITY SWAP</w:t>
+        <w:t>PROXY EXECUTION</w:t>
       </w:r>
       <w:r>
         <w:rPr>
@@ -2832,7 +3012,7 @@
           <w:bCs/>
           <w:color w:val="FF0000"/>
         </w:rPr>
-        <w:t>POSITIONAL EXECUTION STRATEGIES</w:t>
+        <w:t>PROXY EXTRAJUDICIAL EXECUTION</w:t>
       </w:r>
       <w:r>
         <w:rPr>
@@ -2855,151 +3035,6 @@
         <w:rPr>
           <w:u w:val="single"/>
         </w:rPr>
-        <w:t>PREVENTION SECURITY SYSTEM</w:t>
-      </w:r>
-      <w:r>
-        <w:rPr>
-          <w:u w:val="single"/>
-        </w:rPr>
-        <w:t>:</w:t>
-      </w:r>
-      <w:r>
-        <w:t xml:space="preserve"> </w:t>
-      </w:r>
-      <w:r>
-        <w:rPr>
-          <w:b/>
-          <w:bCs/>
-          <w:color w:val="FF0000"/>
-        </w:rPr>
-        <w:t xml:space="preserve">ANY </w:t>
-      </w:r>
-      <w:r>
-        <w:rPr>
-          <w:b/>
-          <w:bCs/>
-          <w:color w:val="FF0000"/>
-        </w:rPr>
-        <w:t>PRISONER OF WAR</w:t>
-      </w:r>
-      <w:r>
-        <w:rPr>
-          <w:b/>
-          <w:bCs/>
-        </w:rPr>
-        <w:t>;</w:t>
-      </w:r>
-    </w:p>
-    <w:p>
-      <w:pPr>
-        <w:ind w:left="360" w:firstLine="360"/>
-        <w:jc w:val="both"/>
-        <w:rPr>
-          <w:b/>
-          <w:bCs/>
-        </w:rPr>
-      </w:pPr>
-      <w:r>
-        <w:rPr>
-          <w:u w:val="single"/>
-        </w:rPr>
-        <w:t>PREVENTION SECURITY SYSTEM</w:t>
-      </w:r>
-      <w:r>
-        <w:rPr>
-          <w:u w:val="single"/>
-        </w:rPr>
-        <w:t>:</w:t>
-      </w:r>
-      <w:r>
-        <w:t xml:space="preserve"> </w:t>
-      </w:r>
-      <w:r>
-        <w:rPr>
-          <w:b/>
-          <w:bCs/>
-          <w:color w:val="FF0000"/>
-        </w:rPr>
-        <w:t xml:space="preserve">ANY </w:t>
-      </w:r>
-      <w:r>
-        <w:rPr>
-          <w:b/>
-          <w:bCs/>
-          <w:color w:val="FF0000"/>
-        </w:rPr>
-        <w:t>PROXY EXECUTION</w:t>
-      </w:r>
-      <w:r>
-        <w:rPr>
-          <w:b/>
-          <w:bCs/>
-        </w:rPr>
-        <w:t>;</w:t>
-      </w:r>
-    </w:p>
-    <w:p>
-      <w:pPr>
-        <w:ind w:left="360" w:firstLine="360"/>
-        <w:jc w:val="both"/>
-        <w:rPr>
-          <w:b/>
-          <w:bCs/>
-        </w:rPr>
-      </w:pPr>
-      <w:r>
-        <w:rPr>
-          <w:u w:val="single"/>
-        </w:rPr>
-        <w:t>PREVENTION SECURITY SYSTEM</w:t>
-      </w:r>
-      <w:r>
-        <w:rPr>
-          <w:u w:val="single"/>
-        </w:rPr>
-        <w:t>:</w:t>
-      </w:r>
-      <w:r>
-        <w:t xml:space="preserve"> </w:t>
-      </w:r>
-      <w:r>
-        <w:rPr>
-          <w:b/>
-          <w:bCs/>
-          <w:color w:val="FF0000"/>
-        </w:rPr>
-        <w:t xml:space="preserve">ANY </w:t>
-      </w:r>
-      <w:r>
-        <w:rPr>
-          <w:b/>
-          <w:bCs/>
-          <w:color w:val="FF0000"/>
-        </w:rPr>
-        <w:t>PROXY EXTRAJUDICIAL EXECUTION</w:t>
-      </w:r>
-      <w:r>
-        <w:rPr>
-          <w:b/>
-          <w:bCs/>
-        </w:rPr>
-        <w:t>;</w:t>
-      </w:r>
-    </w:p>
-    <w:p>
-      <w:pPr>
-        <w:ind w:left="360" w:firstLine="360"/>
-        <w:jc w:val="both"/>
-        <w:rPr>
-          <w:b/>
-          <w:bCs/>
-        </w:rPr>
-      </w:pPr>
-      <w:r>
-        <w:rPr>
-          <w:u w:val="single"/>
-        </w:rPr>
-        <w:lastRenderedPageBreak/>
         <w:t>PREVENTION SECURITY SYSTEM</w:t>
       </w:r>
       <w:r>

</xml_diff>